<commit_message>
Changed portfolio label to resume
</commit_message>
<xml_diff>
--- a/resume/Satish_9666199911.docx
+++ b/resume/Satish_9666199911.docx
@@ -9,14 +9,14 @@
         <w:rPr>
           <w:rFonts w:eastAsia="Tahoma"/>
           <w:i/>
-          <w:sz w:val="22"/>
+          <w:sz w:val="32"/>
         </w:rPr>
       </w:pPr>
       <w:r>
         <w:rPr>
           <w:rFonts w:eastAsia="Tahoma"/>
           <w:i/>
-          <w:sz w:val="22"/>
+          <w:sz w:val="32"/>
         </w:rPr>
         <w:t>Satish Kumar Andey</w:t>
       </w:r>
@@ -48,7 +48,7 @@
       <w:pPr>
         <w:pStyle w:val="Heading2"/>
         <w:spacing w:before="0" w:after="40"/>
-        <w:ind w:left="2160" w:firstLine="720"/>
+        <w:ind w:left="5760"/>
         <w:rPr>
           <w:sz w:val="22"/>
         </w:rPr>
@@ -58,7 +58,7 @@
           <w:rFonts w:eastAsia="Tahoma"/>
           <w:sz w:val="22"/>
         </w:rPr>
-        <w:t xml:space="preserve">                                                  </w:t>
+        <w:t xml:space="preserve">        </w:t>
       </w:r>
       <w:r>
         <w:rPr>
@@ -66,13 +66,6 @@
           <w:sz w:val="22"/>
         </w:rPr>
         <w:t xml:space="preserve">Email: </w:t>
-      </w:r>
-      <w:r>
-        <w:rPr>
-          <w:rFonts w:eastAsia="Tahoma"/>
-          <w:sz w:val="22"/>
-        </w:rPr>
-        <w:t xml:space="preserve"> </w:t>
       </w:r>
       <w:hyperlink r:id="rId9" w:history="1">
         <w:r>
@@ -103,14 +96,14 @@
           <w:rFonts w:eastAsia="Tahoma"/>
           <w:sz w:val="22"/>
         </w:rPr>
-        <w:t>Work Email:</w:t>
+        <w:t xml:space="preserve">     </w:t>
       </w:r>
       <w:r>
         <w:rPr>
           <w:rFonts w:eastAsia="Tahoma"/>
           <w:sz w:val="22"/>
         </w:rPr>
-        <w:t xml:space="preserve"> </w:t>
+        <w:t>Work Email:</w:t>
       </w:r>
       <w:r>
         <w:rPr>
@@ -147,31 +140,22 @@
           <w:rFonts w:eastAsia="Tahoma"/>
           <w:sz w:val="22"/>
         </w:rPr>
-        <w:t xml:space="preserve">       Client Location:</w:t>
+        <w:t xml:space="preserve">       </w:t>
       </w:r>
       <w:r>
         <w:rPr>
           <w:rFonts w:eastAsia="Tahoma"/>
           <w:sz w:val="22"/>
         </w:rPr>
-        <w:t xml:space="preserve"> </w:t>
-      </w:r>
-      <w:r>
-        <w:rPr>
+        <w:tab/>
+      </w:r>
+      <w:r>
+        <w:rPr>
+          <w:rFonts w:eastAsia="Tahoma"/>
           <w:sz w:val="22"/>
         </w:rPr>
-        <w:t xml:space="preserve"> </w:t>
-      </w:r>
-      <w:hyperlink r:id="rId12" w:history="1">
-        <w:r>
-          <w:rPr>
-            <w:rStyle w:val="Hyperlink"/>
-            <w:rFonts w:eastAsia="Tahoma"/>
-            <w:sz w:val="22"/>
-          </w:rPr>
-          <w:t>Saandey@cisco.com</w:t>
-        </w:r>
-      </w:hyperlink>
+        <w:tab/>
+      </w:r>
     </w:p>
     <w:p>
       <w:pPr>
@@ -182,7 +166,7 @@
           <w:sz w:val="22"/>
         </w:rPr>
       </w:pPr>
-      <w:hyperlink r:id="rId13"/>
+      <w:hyperlink r:id="rId12"/>
     </w:p>
     <w:p>
       <w:pPr>
@@ -254,6 +238,13 @@
           <w:rFonts w:ascii="Times New Roman" w:eastAsia="Tahoma" w:hAnsi="Times New Roman" w:cs="Times New Roman"/>
           <w:b/>
         </w:rPr>
+        <w:t xml:space="preserve">Hadoop, </w:t>
+      </w:r>
+      <w:r>
+        <w:rPr>
+          <w:rFonts w:ascii="Times New Roman" w:eastAsia="Tahoma" w:hAnsi="Times New Roman" w:cs="Times New Roman"/>
+          <w:b/>
+        </w:rPr>
         <w:t>Java,</w:t>
       </w:r>
       <w:r>
@@ -296,21 +287,7 @@
           <w:rFonts w:ascii="Times New Roman" w:eastAsia="Tahoma" w:hAnsi="Times New Roman" w:cs="Times New Roman"/>
           <w:b/>
         </w:rPr>
-        <w:t xml:space="preserve">, </w:t>
-      </w:r>
-      <w:r>
-        <w:rPr>
-          <w:rFonts w:ascii="Times New Roman" w:eastAsia="Tahoma" w:hAnsi="Times New Roman" w:cs="Times New Roman"/>
-          <w:b/>
-        </w:rPr>
-        <w:t xml:space="preserve"> </w:t>
-      </w:r>
-      <w:r>
-        <w:rPr>
-          <w:rFonts w:ascii="Times New Roman" w:eastAsia="Tahoma" w:hAnsi="Times New Roman" w:cs="Times New Roman"/>
-          <w:b/>
-        </w:rPr>
-        <w:t>JMS, Servlets, JSP, JDBC, Java</w:t>
+        <w:t>, JMS, Servlets, JSP, JDBC, Java</w:t>
       </w:r>
       <w:r>
         <w:rPr>
@@ -340,21 +317,12 @@
         </w:rPr>
         <w:t xml:space="preserve">Python,  </w:t>
       </w:r>
-      <w:proofErr w:type="spellStart"/>
-      <w:r>
-        <w:rPr>
-          <w:rFonts w:ascii="Times New Roman" w:eastAsia="Tahoma" w:hAnsi="Times New Roman" w:cs="Times New Roman"/>
-          <w:b/>
-        </w:rPr>
-        <w:t>Ehcache</w:t>
-      </w:r>
-      <w:proofErr w:type="spellEnd"/>
-      <w:r>
-        <w:rPr>
-          <w:rFonts w:ascii="Times New Roman" w:eastAsia="Tahoma" w:hAnsi="Times New Roman" w:cs="Times New Roman"/>
-          <w:b/>
-        </w:rPr>
-        <w:t>,</w:t>
+      <w:r>
+        <w:rPr>
+          <w:rFonts w:ascii="Times New Roman" w:eastAsia="Tahoma" w:hAnsi="Times New Roman" w:cs="Times New Roman"/>
+          <w:b/>
+        </w:rPr>
+        <w:t>Ehcache,</w:t>
       </w:r>
       <w:r>
         <w:rPr>
@@ -413,20 +381,7 @@
           <w:rFonts w:ascii="Times New Roman" w:eastAsia="Tahoma" w:hAnsi="Times New Roman" w:cs="Times New Roman"/>
           <w:b/>
         </w:rPr>
-        <w:t>Spring</w:t>
-      </w:r>
-      <w:r>
-        <w:rPr>
-          <w:rFonts w:ascii="Times New Roman" w:eastAsia="Tahoma" w:hAnsi="Times New Roman" w:cs="Times New Roman"/>
-        </w:rPr>
-        <w:t xml:space="preserve"> </w:t>
-      </w:r>
-      <w:r>
-        <w:rPr>
-          <w:rFonts w:ascii="Times New Roman" w:eastAsia="Tahoma" w:hAnsi="Times New Roman" w:cs="Times New Roman"/>
-          <w:b/>
-        </w:rPr>
-        <w:t>MVC</w:t>
+        <w:t>SpringMVC</w:t>
       </w:r>
       <w:r>
         <w:rPr>
@@ -439,20 +394,7 @@
           <w:rFonts w:ascii="Times New Roman" w:eastAsia="Tahoma" w:hAnsi="Times New Roman" w:cs="Times New Roman"/>
           <w:b/>
         </w:rPr>
-        <w:t>Struts</w:t>
-      </w:r>
-      <w:r>
-        <w:rPr>
-          <w:rFonts w:ascii="Times New Roman" w:eastAsia="Tahoma" w:hAnsi="Times New Roman" w:cs="Times New Roman"/>
-        </w:rPr>
-        <w:t xml:space="preserve"> </w:t>
-      </w:r>
-      <w:r>
-        <w:rPr>
-          <w:rFonts w:ascii="Times New Roman" w:eastAsia="Tahoma" w:hAnsi="Times New Roman" w:cs="Times New Roman"/>
-          <w:b/>
-        </w:rPr>
-        <w:t>MVC</w:t>
+        <w:t>StrutsMVC</w:t>
       </w:r>
       <w:r>
         <w:rPr>
@@ -465,17 +407,8 @@
           <w:rFonts w:ascii="Times New Roman" w:eastAsia="Tahoma" w:hAnsi="Times New Roman" w:cs="Times New Roman"/>
           <w:b/>
         </w:rPr>
-        <w:t xml:space="preserve">Apache </w:t>
-      </w:r>
-      <w:proofErr w:type="spellStart"/>
-      <w:r>
-        <w:rPr>
-          <w:rFonts w:ascii="Times New Roman" w:eastAsia="Tahoma" w:hAnsi="Times New Roman" w:cs="Times New Roman"/>
-          <w:b/>
-        </w:rPr>
-        <w:t>Cxf</w:t>
-      </w:r>
-      <w:proofErr w:type="spellEnd"/>
+        <w:t>Apache Cxf</w:t>
+      </w:r>
       <w:r>
         <w:rPr>
           <w:rFonts w:ascii="Times New Roman" w:eastAsia="Tahoma" w:hAnsi="Times New Roman" w:cs="Times New Roman"/>
@@ -511,16 +444,8 @@
         <w:rPr>
           <w:rFonts w:ascii="Times New Roman" w:eastAsia="Tahoma" w:hAnsi="Times New Roman" w:cs="Times New Roman"/>
         </w:rPr>
-        <w:t xml:space="preserve"> </w:t>
-      </w:r>
-      <w:proofErr w:type="spellStart"/>
-      <w:r>
-        <w:rPr>
-          <w:rFonts w:ascii="Times New Roman" w:eastAsia="Tahoma" w:hAnsi="Times New Roman" w:cs="Times New Roman"/>
-        </w:rPr>
-        <w:t>etc</w:t>
-      </w:r>
-      <w:proofErr w:type="spellEnd"/>
+        <w:t xml:space="preserve"> etc</w:t>
+      </w:r>
       <w:r>
         <w:rPr>
           <w:rFonts w:ascii="Times New Roman" w:eastAsia="Tahoma" w:hAnsi="Times New Roman" w:cs="Times New Roman"/>
@@ -551,35 +476,45 @@
           <w:rFonts w:ascii="Times New Roman" w:eastAsia="Tahoma" w:hAnsi="Times New Roman" w:cs="Times New Roman"/>
           <w:b/>
         </w:rPr>
-        <w:t>Cloud Design Patterns</w:t>
-      </w:r>
-      <w:r>
-        <w:rPr>
-          <w:rFonts w:ascii="Times New Roman" w:eastAsia="Tahoma" w:hAnsi="Times New Roman" w:cs="Times New Roman"/>
-        </w:rPr>
-        <w:t xml:space="preserve"> and Other </w:t>
-      </w:r>
-      <w:bookmarkStart w:id="0" w:name="_GoBack"/>
-      <w:r>
-        <w:rPr>
-          <w:rFonts w:ascii="Times New Roman" w:eastAsia="Tahoma" w:hAnsi="Times New Roman" w:cs="Times New Roman"/>
-          <w:b/>
-        </w:rPr>
-        <w:t xml:space="preserve">J2EE </w:t>
-      </w:r>
-      <w:r>
-        <w:rPr>
-          <w:rFonts w:ascii="Times New Roman" w:eastAsia="Tahoma" w:hAnsi="Times New Roman" w:cs="Times New Roman"/>
-          <w:b/>
-        </w:rPr>
-        <w:t>design patterns</w:t>
-      </w:r>
-      <w:bookmarkEnd w:id="0"/>
-      <w:r>
-        <w:rPr>
-          <w:rFonts w:ascii="Times New Roman" w:eastAsia="Tahoma" w:hAnsi="Times New Roman" w:cs="Times New Roman"/>
-        </w:rPr>
-        <w:t xml:space="preserve"> such as </w:t>
+        <w:t>Cloud Design P</w:t>
+      </w:r>
+      <w:r>
+        <w:rPr>
+          <w:rFonts w:ascii="Times New Roman" w:eastAsia="Tahoma" w:hAnsi="Times New Roman" w:cs="Times New Roman"/>
+          <w:b/>
+        </w:rPr>
+        <w:t>atterns</w:t>
+      </w:r>
+      <w:r>
+        <w:rPr>
+          <w:rFonts w:ascii="Times New Roman" w:eastAsia="Tahoma" w:hAnsi="Times New Roman" w:cs="Times New Roman"/>
+        </w:rPr>
+        <w:t xml:space="preserve"> </w:t>
+      </w:r>
+      <w:r>
+        <w:rPr>
+          <w:rFonts w:ascii="Times New Roman" w:eastAsia="Tahoma" w:hAnsi="Times New Roman" w:cs="Times New Roman"/>
+        </w:rPr>
+        <w:t xml:space="preserve">and </w:t>
+      </w:r>
+      <w:r>
+        <w:rPr>
+          <w:rFonts w:ascii="Times New Roman" w:eastAsia="Tahoma" w:hAnsi="Times New Roman" w:cs="Times New Roman"/>
+          <w:b/>
+        </w:rPr>
+        <w:t>J2EE patterns</w:t>
+      </w:r>
+      <w:r>
+        <w:rPr>
+          <w:rFonts w:ascii="Times New Roman" w:eastAsia="Tahoma" w:hAnsi="Times New Roman" w:cs="Times New Roman"/>
+        </w:rPr>
+        <w:t xml:space="preserve"> </w:t>
+      </w:r>
+      <w:r>
+        <w:rPr>
+          <w:rFonts w:ascii="Times New Roman" w:eastAsia="Tahoma" w:hAnsi="Times New Roman" w:cs="Times New Roman"/>
+        </w:rPr>
+        <w:t xml:space="preserve">such as </w:t>
       </w:r>
       <w:r>
         <w:rPr>
@@ -612,7 +547,7 @@
           <w:rFonts w:ascii="Times New Roman" w:eastAsia="Tahoma" w:hAnsi="Times New Roman" w:cs="Times New Roman"/>
           <w:b/>
         </w:rPr>
-        <w:t>Command Design</w:t>
+        <w:t>Command</w:t>
       </w:r>
       <w:r>
         <w:rPr>
@@ -631,32 +566,33 @@
         <w:rPr>
           <w:rFonts w:ascii="Times New Roman" w:eastAsia="Tahoma" w:hAnsi="Times New Roman" w:cs="Times New Roman"/>
         </w:rPr>
+        <w:t xml:space="preserve">, </w:t>
+      </w:r>
+      <w:r>
+        <w:rPr>
+          <w:rFonts w:ascii="Times New Roman" w:eastAsia="Tahoma" w:hAnsi="Times New Roman" w:cs="Times New Roman"/>
+          <w:b/>
+        </w:rPr>
+        <w:t>Chain of Responsibility</w:t>
+      </w:r>
+      <w:r>
+        <w:rPr>
+          <w:rFonts w:ascii="Times New Roman" w:eastAsia="Tahoma" w:hAnsi="Times New Roman" w:cs="Times New Roman"/>
+          <w:b/>
+        </w:rPr>
         <w:t xml:space="preserve"> </w:t>
       </w:r>
       <w:r>
         <w:rPr>
           <w:rFonts w:ascii="Times New Roman" w:eastAsia="Tahoma" w:hAnsi="Times New Roman" w:cs="Times New Roman"/>
         </w:rPr>
-        <w:t xml:space="preserve">and </w:t>
-      </w:r>
-      <w:r>
-        <w:rPr>
-          <w:rFonts w:ascii="Times New Roman" w:eastAsia="Tahoma" w:hAnsi="Times New Roman" w:cs="Times New Roman"/>
-          <w:b/>
-        </w:rPr>
-        <w:t>Chain of Responsibility</w:t>
-      </w:r>
-      <w:r>
-        <w:rPr>
-          <w:rFonts w:ascii="Times New Roman" w:eastAsia="Tahoma" w:hAnsi="Times New Roman" w:cs="Times New Roman"/>
-        </w:rPr>
-        <w:t xml:space="preserve">  </w:t>
-      </w:r>
-      <w:r>
-        <w:rPr>
-          <w:rFonts w:ascii="Times New Roman" w:eastAsia="Tahoma" w:hAnsi="Times New Roman" w:cs="Times New Roman"/>
-        </w:rPr>
-        <w:t xml:space="preserve">in the development of Multi-Tier distributed Enterprise Applications </w:t>
+        <w:t>in the development of Multi-Tier dist</w:t>
+      </w:r>
+      <w:r>
+        <w:rPr>
+          <w:rFonts w:ascii="Times New Roman" w:eastAsia="Tahoma" w:hAnsi="Times New Roman" w:cs="Times New Roman"/>
+        </w:rPr>
+        <w:t>ributed Enterprise Applications.</w:t>
       </w:r>
     </w:p>
     <w:p>
@@ -694,7 +630,28 @@
           <w:rFonts w:ascii="Times New Roman" w:eastAsia="Tahoma" w:hAnsi="Times New Roman" w:cs="Times New Roman"/>
           <w:b/>
         </w:rPr>
-        <w:t>JSPs, FTLs, HTMLs and CSS</w:t>
+        <w:t>JSPs,</w:t>
+      </w:r>
+      <w:r>
+        <w:rPr>
+          <w:rFonts w:ascii="Times New Roman" w:eastAsia="Tahoma" w:hAnsi="Times New Roman" w:cs="Times New Roman"/>
+          <w:b/>
+        </w:rPr>
+        <w:t xml:space="preserve"> HTML5,</w:t>
+      </w:r>
+      <w:r>
+        <w:rPr>
+          <w:rFonts w:ascii="Times New Roman" w:eastAsia="Tahoma" w:hAnsi="Times New Roman" w:cs="Times New Roman"/>
+          <w:b/>
+        </w:rPr>
+        <w:t xml:space="preserve"> FTLs </w:t>
+      </w:r>
+      <w:r>
+        <w:rPr>
+          <w:rFonts w:ascii="Times New Roman" w:eastAsia="Tahoma" w:hAnsi="Times New Roman" w:cs="Times New Roman"/>
+          <w:b/>
+        </w:rPr>
+        <w:t>and CSS</w:t>
       </w:r>
       <w:r>
         <w:rPr>
@@ -715,6 +672,27 @@
           <w:b/>
         </w:rPr>
         <w:t>, Dojo</w:t>
+      </w:r>
+      <w:r>
+        <w:rPr>
+          <w:rFonts w:ascii="Times New Roman" w:eastAsia="Tahoma" w:hAnsi="Times New Roman" w:cs="Times New Roman"/>
+          <w:b/>
+        </w:rPr>
+        <w:t>,</w:t>
+      </w:r>
+      <w:r>
+        <w:rPr>
+          <w:rFonts w:ascii="Times New Roman" w:eastAsia="Tahoma" w:hAnsi="Times New Roman" w:cs="Times New Roman"/>
+          <w:b/>
+        </w:rPr>
+        <w:t xml:space="preserve"> </w:t>
+      </w:r>
+      <w:r>
+        <w:rPr>
+          <w:rFonts w:ascii="Times New Roman" w:eastAsia="Tahoma" w:hAnsi="Times New Roman" w:cs="Times New Roman"/>
+          <w:b/>
+        </w:rPr>
+        <w:t>BootStrap</w:t>
       </w:r>
       <w:r>
         <w:rPr>
@@ -828,7 +806,71 @@
         <w:rPr>
           <w:rFonts w:ascii="Times New Roman" w:eastAsia="Tahoma" w:hAnsi="Times New Roman" w:cs="Times New Roman"/>
         </w:rPr>
-        <w:t>Exceptional ability in Configuring, Building, Deploying (Programmatic), Distributing, Testing of Web/ Client-Server applications.</w:t>
+        <w:t xml:space="preserve">Hands on experience in </w:t>
+      </w:r>
+      <w:r>
+        <w:rPr>
+          <w:rFonts w:ascii="Times New Roman" w:eastAsia="Tahoma" w:hAnsi="Times New Roman" w:cs="Times New Roman"/>
+        </w:rPr>
+        <w:t>c</w:t>
+      </w:r>
+      <w:r>
+        <w:rPr>
+          <w:rFonts w:ascii="Times New Roman" w:eastAsia="Tahoma" w:hAnsi="Times New Roman" w:cs="Times New Roman"/>
+        </w:rPr>
+        <w:t xml:space="preserve">reating and consuming </w:t>
+      </w:r>
+      <w:r>
+        <w:rPr>
+          <w:rFonts w:ascii="Times New Roman" w:eastAsia="Tahoma" w:hAnsi="Times New Roman" w:cs="Times New Roman"/>
+          <w:b/>
+        </w:rPr>
+        <w:t>SOAP</w:t>
+      </w:r>
+      <w:r>
+        <w:rPr>
+          <w:rFonts w:ascii="Times New Roman" w:eastAsia="Tahoma" w:hAnsi="Times New Roman" w:cs="Times New Roman"/>
+          <w:b/>
+        </w:rPr>
+        <w:t>&amp; REST</w:t>
+      </w:r>
+      <w:r>
+        <w:rPr>
+          <w:rFonts w:ascii="Times New Roman" w:eastAsia="Tahoma" w:hAnsi="Times New Roman" w:cs="Times New Roman"/>
+          <w:b/>
+        </w:rPr>
+        <w:t xml:space="preserve"> </w:t>
+      </w:r>
+      <w:r>
+        <w:rPr>
+          <w:rFonts w:ascii="Times New Roman" w:eastAsia="Tahoma" w:hAnsi="Times New Roman" w:cs="Times New Roman"/>
+        </w:rPr>
+        <w:t>based Web S</w:t>
+      </w:r>
+      <w:r>
+        <w:rPr>
+          <w:rFonts w:ascii="Times New Roman" w:eastAsia="Tahoma" w:hAnsi="Times New Roman" w:cs="Times New Roman"/>
+        </w:rPr>
+        <w:t xml:space="preserve">ervices and </w:t>
+      </w:r>
+      <w:r>
+        <w:rPr>
+          <w:rFonts w:ascii="Times New Roman" w:eastAsia="Tahoma" w:hAnsi="Times New Roman" w:cs="Times New Roman"/>
+        </w:rPr>
+        <w:t xml:space="preserve">asynchronous </w:t>
+      </w:r>
+      <w:r>
+        <w:rPr>
+          <w:rFonts w:ascii="Times New Roman" w:eastAsia="Tahoma" w:hAnsi="Times New Roman" w:cs="Times New Roman"/>
+          <w:b/>
+        </w:rPr>
+        <w:t>JMS</w:t>
+      </w:r>
+      <w:r>
+        <w:rPr>
+          <w:rFonts w:ascii="Times New Roman" w:eastAsia="Tahoma" w:hAnsi="Times New Roman" w:cs="Times New Roman"/>
+        </w:rPr>
+        <w:t xml:space="preserve"> Services.</w:t>
       </w:r>
     </w:p>
     <w:p>
@@ -840,81 +882,192 @@
         <w:spacing w:before="100" w:after="100"/>
         <w:ind w:hanging="359"/>
         <w:rPr>
+          <w:rFonts w:ascii="Times New Roman" w:eastAsia="Tahoma" w:hAnsi="Times New Roman" w:cs="Times New Roman"/>
+        </w:rPr>
+      </w:pPr>
+      <w:r>
+        <w:rPr>
+          <w:rFonts w:ascii="Times New Roman" w:eastAsia="Tahoma" w:hAnsi="Times New Roman" w:cs="Times New Roman"/>
+        </w:rPr>
+        <w:t>Proficient and expertise in developing test cases and performing Unit Testing and Integration Testing of the system</w:t>
+      </w:r>
+      <w:r>
+        <w:rPr>
+          <w:rFonts w:ascii="Times New Roman" w:eastAsia="Tahoma" w:hAnsi="Times New Roman" w:cs="Times New Roman"/>
+        </w:rPr>
+        <w:t xml:space="preserve"> using </w:t>
+      </w:r>
+      <w:r>
+        <w:rPr>
+          <w:rFonts w:ascii="Times New Roman" w:eastAsia="Tahoma" w:hAnsi="Times New Roman" w:cs="Times New Roman"/>
+          <w:b/>
+        </w:rPr>
+        <w:t>JUnit</w:t>
+      </w:r>
+      <w:r>
+        <w:rPr>
+          <w:rFonts w:ascii="Times New Roman" w:eastAsia="Tahoma" w:hAnsi="Times New Roman" w:cs="Times New Roman"/>
+          <w:b/>
+        </w:rPr>
+        <w:t>4</w:t>
+      </w:r>
+      <w:r>
+        <w:rPr>
+          <w:rFonts w:ascii="Times New Roman" w:eastAsia="Tahoma" w:hAnsi="Times New Roman" w:cs="Times New Roman"/>
+          <w:b/>
+        </w:rPr>
+        <w:t xml:space="preserve">, Mockito, </w:t>
+      </w:r>
+      <w:r>
+        <w:rPr>
+          <w:rFonts w:ascii="Times New Roman" w:eastAsia="Tahoma" w:hAnsi="Times New Roman" w:cs="Times New Roman"/>
+          <w:b/>
+        </w:rPr>
+        <w:t>Power Mock</w:t>
+      </w:r>
+      <w:r>
+        <w:rPr>
+          <w:rFonts w:ascii="Times New Roman" w:eastAsia="Tahoma" w:hAnsi="Times New Roman" w:cs="Times New Roman"/>
+        </w:rPr>
+        <w:t xml:space="preserve"> and </w:t>
+      </w:r>
+      <w:r>
+        <w:rPr>
+          <w:rFonts w:ascii="Times New Roman" w:eastAsia="Tahoma" w:hAnsi="Times New Roman" w:cs="Times New Roman"/>
+          <w:b/>
+        </w:rPr>
+        <w:t>SOAPUI</w:t>
+      </w:r>
+      <w:r>
+        <w:rPr>
+          <w:rFonts w:ascii="Times New Roman" w:eastAsia="Tahoma" w:hAnsi="Times New Roman" w:cs="Times New Roman"/>
+        </w:rPr>
+        <w:t xml:space="preserve">, </w:t>
+      </w:r>
+      <w:r>
+        <w:rPr>
+          <w:rFonts w:ascii="Times New Roman" w:eastAsia="Tahoma" w:hAnsi="Times New Roman" w:cs="Times New Roman"/>
+          <w:b/>
+        </w:rPr>
+        <w:t>JMeter</w:t>
+      </w:r>
+    </w:p>
+    <w:p>
+      <w:pPr>
+        <w:numPr>
+          <w:ilvl w:val="0"/>
+          <w:numId w:val="4"/>
+        </w:numPr>
+        <w:spacing w:after="100"/>
+        <w:ind w:hanging="359"/>
+        <w:rPr>
+          <w:rFonts w:ascii="Times New Roman" w:eastAsia="Tahoma" w:hAnsi="Times New Roman" w:cs="Times New Roman"/>
+        </w:rPr>
+      </w:pPr>
+      <w:r>
+        <w:rPr>
+          <w:rFonts w:ascii="Times New Roman" w:eastAsia="Tahoma" w:hAnsi="Times New Roman" w:cs="Times New Roman"/>
+        </w:rPr>
+        <w:t>Experience in working with Source controls tools</w:t>
+      </w:r>
+      <w:r>
+        <w:rPr>
+          <w:rFonts w:ascii="Times New Roman" w:eastAsia="Tahoma" w:hAnsi="Times New Roman" w:cs="Times New Roman"/>
+        </w:rPr>
+        <w:t xml:space="preserve"> like</w:t>
+      </w:r>
+      <w:r>
+        <w:rPr>
+          <w:rFonts w:ascii="Times New Roman" w:eastAsia="Tahoma" w:hAnsi="Times New Roman" w:cs="Times New Roman"/>
+        </w:rPr>
+        <w:t xml:space="preserve"> </w:t>
+      </w:r>
+      <w:r>
+        <w:rPr>
+          <w:rFonts w:ascii="Times New Roman" w:eastAsia="Tahoma" w:hAnsi="Times New Roman" w:cs="Times New Roman"/>
+          <w:b/>
+        </w:rPr>
+        <w:t>CVS</w:t>
+      </w:r>
+      <w:r>
+        <w:rPr>
+          <w:rFonts w:ascii="Times New Roman" w:eastAsia="Tahoma" w:hAnsi="Times New Roman" w:cs="Times New Roman"/>
+        </w:rPr>
+        <w:t>,</w:t>
+      </w:r>
+      <w:r>
+        <w:rPr>
+          <w:rFonts w:ascii="Times New Roman" w:eastAsia="Tahoma" w:hAnsi="Times New Roman" w:cs="Times New Roman"/>
+        </w:rPr>
+        <w:t xml:space="preserve"> </w:t>
+      </w:r>
+      <w:r>
+        <w:rPr>
+          <w:rFonts w:ascii="Times New Roman" w:eastAsia="Tahoma" w:hAnsi="Times New Roman" w:cs="Times New Roman"/>
+          <w:b/>
+        </w:rPr>
+        <w:t>SVN</w:t>
+      </w:r>
+      <w:r>
+        <w:rPr>
+          <w:rFonts w:ascii="Times New Roman" w:eastAsia="Tahoma" w:hAnsi="Times New Roman" w:cs="Times New Roman"/>
+        </w:rPr>
+        <w:t xml:space="preserve"> and </w:t>
+      </w:r>
+      <w:r>
+        <w:rPr>
+          <w:rFonts w:ascii="Times New Roman" w:eastAsia="Tahoma" w:hAnsi="Times New Roman" w:cs="Times New Roman"/>
+          <w:b/>
+        </w:rPr>
+        <w:t>GIT</w:t>
+      </w:r>
+      <w:r>
+        <w:rPr>
+          <w:rFonts w:ascii="Times New Roman" w:eastAsia="Tahoma" w:hAnsi="Times New Roman" w:cs="Times New Roman"/>
+          <w:b/>
+        </w:rPr>
+        <w:t xml:space="preserve"> </w:t>
+      </w:r>
+      <w:r>
+        <w:rPr>
+          <w:rFonts w:ascii="Times New Roman" w:eastAsia="Tahoma" w:hAnsi="Times New Roman" w:cs="Times New Roman"/>
+        </w:rPr>
+        <w:t xml:space="preserve">applications servers like </w:t>
+      </w:r>
+      <w:r>
+        <w:rPr>
           <w:rFonts w:ascii="Times New Roman" w:hAnsi="Times New Roman" w:cs="Times New Roman"/>
-        </w:rPr>
-      </w:pPr>
-      <w:r>
-        <w:rPr>
-          <w:rFonts w:ascii="Times New Roman" w:eastAsia="Tahoma" w:hAnsi="Times New Roman" w:cs="Times New Roman"/>
-        </w:rPr>
-        <w:t xml:space="preserve">Hands on experience in </w:t>
-      </w:r>
-      <w:r>
-        <w:rPr>
-          <w:rFonts w:ascii="Times New Roman" w:eastAsia="Tahoma" w:hAnsi="Times New Roman" w:cs="Times New Roman"/>
-        </w:rPr>
-        <w:t>c</w:t>
-      </w:r>
-      <w:r>
-        <w:rPr>
-          <w:rFonts w:ascii="Times New Roman" w:eastAsia="Tahoma" w:hAnsi="Times New Roman" w:cs="Times New Roman"/>
-        </w:rPr>
-        <w:t xml:space="preserve">reating and consuming </w:t>
-      </w:r>
-      <w:r>
-        <w:rPr>
-          <w:rFonts w:ascii="Times New Roman" w:eastAsia="Tahoma" w:hAnsi="Times New Roman" w:cs="Times New Roman"/>
-          <w:b/>
-        </w:rPr>
-        <w:t>SOAP</w:t>
-      </w:r>
-      <w:r>
-        <w:rPr>
-          <w:rFonts w:ascii="Times New Roman" w:eastAsia="Tahoma" w:hAnsi="Times New Roman" w:cs="Times New Roman"/>
-          <w:b/>
-        </w:rPr>
-        <w:t xml:space="preserve"> &amp; REST</w:t>
-      </w:r>
-      <w:r>
-        <w:rPr>
-          <w:rFonts w:ascii="Times New Roman" w:eastAsia="Tahoma" w:hAnsi="Times New Roman" w:cs="Times New Roman"/>
-        </w:rPr>
-        <w:t xml:space="preserve"> </w:t>
-      </w:r>
-      <w:r>
-        <w:rPr>
-          <w:rFonts w:ascii="Times New Roman" w:eastAsia="Tahoma" w:hAnsi="Times New Roman" w:cs="Times New Roman"/>
-        </w:rPr>
-        <w:t>based Web S</w:t>
-      </w:r>
-      <w:r>
-        <w:rPr>
-          <w:rFonts w:ascii="Times New Roman" w:eastAsia="Tahoma" w:hAnsi="Times New Roman" w:cs="Times New Roman"/>
-        </w:rPr>
-        <w:t xml:space="preserve">ervices and </w:t>
-      </w:r>
-      <w:r>
-        <w:rPr>
-          <w:rFonts w:ascii="Times New Roman" w:eastAsia="Tahoma" w:hAnsi="Times New Roman" w:cs="Times New Roman"/>
-        </w:rPr>
-        <w:t xml:space="preserve">asynchronous </w:t>
-      </w:r>
-      <w:r>
-        <w:rPr>
-          <w:rFonts w:ascii="Times New Roman" w:eastAsia="Tahoma" w:hAnsi="Times New Roman" w:cs="Times New Roman"/>
-          <w:b/>
-        </w:rPr>
-        <w:t>JMS</w:t>
-      </w:r>
-      <w:r>
-        <w:rPr>
-          <w:rFonts w:ascii="Times New Roman" w:eastAsia="Tahoma" w:hAnsi="Times New Roman" w:cs="Times New Roman"/>
-        </w:rPr>
-        <w:t xml:space="preserve"> Services.</w:t>
-      </w:r>
-      <w:r>
-        <w:rPr>
-          <w:rFonts w:ascii="Times New Roman" w:eastAsia="Tahoma" w:hAnsi="Times New Roman" w:cs="Times New Roman"/>
+          <w:b/>
+          <w:bCs/>
+        </w:rPr>
+        <w:t xml:space="preserve">Web logic </w:t>
+      </w:r>
+      <w:r>
+        <w:rPr>
+          <w:rFonts w:ascii="Times New Roman" w:hAnsi="Times New Roman" w:cs="Times New Roman"/>
+          <w:bCs/>
+        </w:rPr>
+        <w:t>&amp;</w:t>
+      </w:r>
+      <w:r>
+        <w:rPr>
+          <w:rFonts w:ascii="Times New Roman" w:hAnsi="Times New Roman" w:cs="Times New Roman"/>
+          <w:b/>
+          <w:bCs/>
+        </w:rPr>
+        <w:t>Apache Tomcat</w:t>
+      </w:r>
+      <w:r>
+        <w:rPr>
+          <w:rFonts w:ascii="Times New Roman" w:hAnsi="Times New Roman" w:cs="Times New Roman"/>
+          <w:b/>
+          <w:bCs/>
+        </w:rPr>
+        <w:t>.</w:t>
+      </w:r>
+      <w:r>
+        <w:rPr>
+          <w:rFonts w:ascii="Times New Roman" w:hAnsi="Times New Roman" w:cs="Times New Roman"/>
         </w:rPr>
         <w:t xml:space="preserve"> </w:t>
       </w:r>
@@ -928,140 +1081,64 @@
         <w:spacing w:before="100" w:after="100"/>
         <w:ind w:hanging="359"/>
         <w:rPr>
-          <w:rFonts w:ascii="Times New Roman" w:eastAsia="Tahoma" w:hAnsi="Times New Roman" w:cs="Times New Roman"/>
-        </w:rPr>
-      </w:pPr>
-      <w:r>
-        <w:rPr>
-          <w:rFonts w:ascii="Times New Roman" w:eastAsia="Tahoma" w:hAnsi="Times New Roman" w:cs="Times New Roman"/>
-        </w:rPr>
-        <w:t>Proficient and expertise in developing test cases and performing Unit Testing and Integration Testing of the system</w:t>
-      </w:r>
-      <w:r>
-        <w:rPr>
-          <w:rFonts w:ascii="Times New Roman" w:eastAsia="Tahoma" w:hAnsi="Times New Roman" w:cs="Times New Roman"/>
-        </w:rPr>
-        <w:t xml:space="preserve"> using </w:t>
-      </w:r>
-      <w:r>
-        <w:rPr>
-          <w:rFonts w:ascii="Times New Roman" w:eastAsia="Tahoma" w:hAnsi="Times New Roman" w:cs="Times New Roman"/>
-          <w:b/>
-        </w:rPr>
-        <w:t>JUnit</w:t>
-      </w:r>
-      <w:r>
-        <w:rPr>
-          <w:rFonts w:ascii="Times New Roman" w:eastAsia="Tahoma" w:hAnsi="Times New Roman" w:cs="Times New Roman"/>
-          <w:b/>
-        </w:rPr>
-        <w:t>4</w:t>
-      </w:r>
-      <w:r>
-        <w:rPr>
-          <w:rFonts w:ascii="Times New Roman" w:eastAsia="Tahoma" w:hAnsi="Times New Roman" w:cs="Times New Roman"/>
-          <w:b/>
-        </w:rPr>
-        <w:t xml:space="preserve">, </w:t>
-      </w:r>
-      <w:proofErr w:type="spellStart"/>
-      <w:r>
-        <w:rPr>
-          <w:rFonts w:ascii="Times New Roman" w:eastAsia="Tahoma" w:hAnsi="Times New Roman" w:cs="Times New Roman"/>
-          <w:b/>
-        </w:rPr>
-        <w:t>Mockito</w:t>
-      </w:r>
-      <w:proofErr w:type="spellEnd"/>
-      <w:r>
-        <w:rPr>
-          <w:rFonts w:ascii="Times New Roman" w:eastAsia="Tahoma" w:hAnsi="Times New Roman" w:cs="Times New Roman"/>
-          <w:b/>
-        </w:rPr>
-        <w:t xml:space="preserve">, </w:t>
-      </w:r>
-      <w:r>
-        <w:rPr>
-          <w:rFonts w:ascii="Times New Roman" w:eastAsia="Tahoma" w:hAnsi="Times New Roman" w:cs="Times New Roman"/>
-          <w:b/>
-        </w:rPr>
-        <w:t>Power Mock</w:t>
-      </w:r>
-      <w:r>
-        <w:rPr>
-          <w:rFonts w:ascii="Times New Roman" w:eastAsia="Tahoma" w:hAnsi="Times New Roman" w:cs="Times New Roman"/>
-        </w:rPr>
-        <w:t xml:space="preserve"> and Web Services with </w:t>
-      </w:r>
-      <w:r>
-        <w:rPr>
-          <w:rFonts w:ascii="Times New Roman" w:eastAsia="Tahoma" w:hAnsi="Times New Roman" w:cs="Times New Roman"/>
-          <w:b/>
-        </w:rPr>
-        <w:t>SOAPUI</w:t>
-      </w:r>
-      <w:r>
-        <w:rPr>
-          <w:rFonts w:ascii="Times New Roman" w:eastAsia="Tahoma" w:hAnsi="Times New Roman" w:cs="Times New Roman"/>
-        </w:rPr>
-        <w:t xml:space="preserve">, </w:t>
-      </w:r>
-      <w:proofErr w:type="spellStart"/>
-      <w:r>
-        <w:rPr>
-          <w:rFonts w:ascii="Times New Roman" w:eastAsia="Tahoma" w:hAnsi="Times New Roman" w:cs="Times New Roman"/>
-          <w:b/>
-        </w:rPr>
-        <w:t>JMeter</w:t>
-      </w:r>
-      <w:proofErr w:type="spellEnd"/>
-    </w:p>
-    <w:p>
-      <w:pPr>
-        <w:numPr>
-          <w:ilvl w:val="0"/>
-          <w:numId w:val="4"/>
-        </w:numPr>
-        <w:spacing w:after="100"/>
-        <w:ind w:hanging="359"/>
-        <w:rPr>
-          <w:rFonts w:ascii="Times New Roman" w:eastAsia="Tahoma" w:hAnsi="Times New Roman" w:cs="Times New Roman"/>
-        </w:rPr>
-      </w:pPr>
-      <w:r>
-        <w:rPr>
-          <w:rFonts w:ascii="Times New Roman" w:eastAsia="Tahoma" w:hAnsi="Times New Roman" w:cs="Times New Roman"/>
-        </w:rPr>
-        <w:t xml:space="preserve">Experience in working with Source controls like tools </w:t>
-      </w:r>
-      <w:r>
-        <w:rPr>
-          <w:rFonts w:ascii="Times New Roman" w:eastAsia="Tahoma" w:hAnsi="Times New Roman" w:cs="Times New Roman"/>
-        </w:rPr>
-        <w:t>Concurrent Version Systems</w:t>
-      </w:r>
-      <w:r>
-        <w:rPr>
-          <w:rFonts w:ascii="Times New Roman" w:eastAsia="Tahoma" w:hAnsi="Times New Roman" w:cs="Times New Roman"/>
-        </w:rPr>
-        <w:t>(</w:t>
-      </w:r>
-      <w:r>
-        <w:rPr>
-          <w:rFonts w:ascii="Times New Roman" w:eastAsia="Tahoma" w:hAnsi="Times New Roman" w:cs="Times New Roman"/>
-          <w:b/>
-        </w:rPr>
-        <w:t>CVS</w:t>
-      </w:r>
-      <w:r>
-        <w:rPr>
-          <w:rFonts w:ascii="Times New Roman" w:eastAsia="Tahoma" w:hAnsi="Times New Roman" w:cs="Times New Roman"/>
-        </w:rPr>
-        <w:t>),</w:t>
-      </w:r>
-      <w:r>
-        <w:rPr>
-          <w:rFonts w:ascii="Times New Roman" w:eastAsia="Tahoma" w:hAnsi="Times New Roman" w:cs="Times New Roman"/>
+          <w:rFonts w:ascii="Times New Roman" w:hAnsi="Times New Roman" w:cs="Times New Roman"/>
+        </w:rPr>
+      </w:pPr>
+      <w:r>
+        <w:rPr>
+          <w:rFonts w:ascii="Times New Roman" w:eastAsia="Tahoma" w:hAnsi="Times New Roman" w:cs="Times New Roman"/>
+        </w:rPr>
+        <w:t xml:space="preserve">Hands on experience in </w:t>
+      </w:r>
+      <w:r>
+        <w:rPr>
+          <w:rFonts w:ascii="Times New Roman" w:eastAsia="Tahoma" w:hAnsi="Times New Roman" w:cs="Times New Roman"/>
+          <w:b/>
+        </w:rPr>
+        <w:t>Agile</w:t>
+      </w:r>
+      <w:r>
+        <w:rPr>
+          <w:rFonts w:ascii="Times New Roman" w:eastAsia="Tahoma" w:hAnsi="Times New Roman" w:cs="Times New Roman"/>
+        </w:rPr>
+        <w:t xml:space="preserve"> Scrum methodology (</w:t>
+      </w:r>
+      <w:r>
+        <w:rPr>
+          <w:rFonts w:ascii="Times New Roman" w:eastAsia="Tahoma" w:hAnsi="Times New Roman" w:cs="Times New Roman"/>
+          <w:b/>
+        </w:rPr>
+        <w:t>Sprints</w:t>
+      </w:r>
+      <w:r>
+        <w:rPr>
+          <w:rFonts w:ascii="Times New Roman" w:eastAsia="Tahoma" w:hAnsi="Times New Roman" w:cs="Times New Roman"/>
+        </w:rPr>
+        <w:t>) for product development</w:t>
+      </w:r>
+      <w:r>
+        <w:rPr>
+          <w:rFonts w:ascii="Times New Roman" w:eastAsia="Tahoma" w:hAnsi="Times New Roman" w:cs="Times New Roman"/>
+        </w:rPr>
+        <w:t xml:space="preserve"> and Continuous integration</w:t>
+      </w:r>
+      <w:r>
+        <w:rPr>
+          <w:rFonts w:ascii="Times New Roman" w:eastAsia="Tahoma" w:hAnsi="Times New Roman" w:cs="Times New Roman"/>
+        </w:rPr>
+        <w:t xml:space="preserve"> tools like </w:t>
+      </w:r>
+      <w:r>
+        <w:rPr>
+          <w:rFonts w:ascii="Times New Roman" w:eastAsia="Tahoma" w:hAnsi="Times New Roman" w:cs="Times New Roman"/>
+          <w:b/>
+        </w:rPr>
+        <w:t>Jenkins</w:t>
+      </w:r>
+      <w:r>
+        <w:rPr>
+          <w:rFonts w:ascii="Times New Roman" w:eastAsia="Tahoma" w:hAnsi="Times New Roman" w:cs="Times New Roman"/>
+          <w:b/>
         </w:rPr>
         <w:t xml:space="preserve"> </w:t>
       </w:r>
@@ -1069,81 +1146,13 @@
         <w:rPr>
           <w:rFonts w:ascii="Times New Roman" w:eastAsia="Tahoma" w:hAnsi="Times New Roman" w:cs="Times New Roman"/>
         </w:rPr>
-        <w:t xml:space="preserve">Apache Subversion </w:t>
-      </w:r>
-      <w:r>
-        <w:rPr>
-          <w:rFonts w:ascii="Times New Roman" w:eastAsia="Tahoma" w:hAnsi="Times New Roman" w:cs="Times New Roman"/>
-        </w:rPr>
-        <w:t>(</w:t>
-      </w:r>
-      <w:r>
-        <w:rPr>
-          <w:rFonts w:ascii="Times New Roman" w:eastAsia="Tahoma" w:hAnsi="Times New Roman" w:cs="Times New Roman"/>
-          <w:b/>
-        </w:rPr>
-        <w:t>SVN</w:t>
-      </w:r>
-      <w:r>
-        <w:rPr>
-          <w:rFonts w:ascii="Times New Roman" w:eastAsia="Tahoma" w:hAnsi="Times New Roman" w:cs="Times New Roman"/>
-        </w:rPr>
-        <w:t xml:space="preserve">) </w:t>
-      </w:r>
-      <w:r>
-        <w:rPr>
-          <w:rFonts w:ascii="Times New Roman" w:eastAsia="Tahoma" w:hAnsi="Times New Roman" w:cs="Times New Roman"/>
-        </w:rPr>
-        <w:t xml:space="preserve"> and </w:t>
-      </w:r>
-      <w:r>
-        <w:rPr>
-          <w:rFonts w:ascii="Times New Roman" w:eastAsia="Tahoma" w:hAnsi="Times New Roman" w:cs="Times New Roman"/>
-          <w:b/>
-        </w:rPr>
-        <w:t>GIT</w:t>
-      </w:r>
-    </w:p>
-    <w:p>
-      <w:pPr>
-        <w:numPr>
-          <w:ilvl w:val="0"/>
-          <w:numId w:val="4"/>
-        </w:numPr>
-        <w:spacing w:after="100"/>
-        <w:ind w:hanging="359"/>
-        <w:rPr>
-          <w:rFonts w:ascii="Times New Roman" w:eastAsia="Tahoma" w:hAnsi="Times New Roman" w:cs="Times New Roman"/>
-        </w:rPr>
-      </w:pPr>
-      <w:r>
-        <w:rPr>
-          <w:rFonts w:ascii="Times New Roman" w:hAnsi="Times New Roman" w:cs="Times New Roman"/>
-        </w:rPr>
-        <w:t xml:space="preserve">Broad experience in the application servers </w:t>
-      </w:r>
-      <w:r>
-        <w:rPr>
-          <w:rFonts w:ascii="Times New Roman" w:hAnsi="Times New Roman" w:cs="Times New Roman"/>
-          <w:b/>
-          <w:bCs/>
-        </w:rPr>
-        <w:t xml:space="preserve">Web logic </w:t>
-      </w:r>
-      <w:r>
-        <w:rPr>
-          <w:rFonts w:ascii="Times New Roman" w:hAnsi="Times New Roman" w:cs="Times New Roman"/>
-          <w:bCs/>
-        </w:rPr>
-        <w:t xml:space="preserve">&amp;  </w:t>
-      </w:r>
-      <w:r>
-        <w:rPr>
-          <w:rFonts w:ascii="Times New Roman" w:hAnsi="Times New Roman" w:cs="Times New Roman"/>
-          <w:b/>
-          <w:bCs/>
-        </w:rPr>
-        <w:t>Apache Tomcat</w:t>
+        <w:t>for deployment</w:t>
+      </w:r>
+      <w:r>
+        <w:rPr>
+          <w:rFonts w:ascii="Times New Roman" w:eastAsia="Tahoma" w:hAnsi="Times New Roman" w:cs="Times New Roman"/>
+        </w:rPr>
+        <w:t>.</w:t>
       </w:r>
     </w:p>
     <w:p>
@@ -1162,34 +1171,62 @@
         <w:rPr>
           <w:rFonts w:ascii="Times New Roman" w:eastAsia="Tahoma" w:hAnsi="Times New Roman" w:cs="Times New Roman"/>
         </w:rPr>
-        <w:t xml:space="preserve">Hands on experience in </w:t>
-      </w:r>
-      <w:r>
-        <w:rPr>
-          <w:rFonts w:ascii="Times New Roman" w:eastAsia="Tahoma" w:hAnsi="Times New Roman" w:cs="Times New Roman"/>
-          <w:b/>
-        </w:rPr>
-        <w:t>Agile</w:t>
-      </w:r>
-      <w:r>
-        <w:rPr>
-          <w:rFonts w:ascii="Times New Roman" w:eastAsia="Tahoma" w:hAnsi="Times New Roman" w:cs="Times New Roman"/>
-        </w:rPr>
-        <w:t xml:space="preserve"> Scrum methodology (</w:t>
-      </w:r>
-      <w:r>
-        <w:rPr>
-          <w:rFonts w:ascii="Times New Roman" w:eastAsia="Tahoma" w:hAnsi="Times New Roman" w:cs="Times New Roman"/>
-          <w:b/>
-        </w:rPr>
-        <w:t>Sprints</w:t>
-      </w:r>
-      <w:r>
-        <w:rPr>
-          <w:rFonts w:ascii="Times New Roman" w:eastAsia="Tahoma" w:hAnsi="Times New Roman" w:cs="Times New Roman"/>
-        </w:rPr>
-        <w:t>) for product development.</w:t>
-      </w:r>
+        <w:t xml:space="preserve">Conducted </w:t>
+      </w:r>
+      <w:r>
+        <w:rPr>
+          <w:rFonts w:ascii="Times New Roman" w:eastAsia="Tahoma" w:hAnsi="Times New Roman" w:cs="Times New Roman"/>
+          <w:b/>
+        </w:rPr>
+        <w:t xml:space="preserve">Training and Tech hours </w:t>
+      </w:r>
+      <w:r>
+        <w:rPr>
+          <w:rFonts w:ascii="Times New Roman" w:eastAsia="Tahoma" w:hAnsi="Times New Roman" w:cs="Times New Roman"/>
+        </w:rPr>
+        <w:t>on cutting edge technologies related to Java.</w:t>
+      </w:r>
+    </w:p>
+    <w:p>
+      <w:pPr>
+        <w:numPr>
+          <w:ilvl w:val="0"/>
+          <w:numId w:val="4"/>
+        </w:numPr>
+        <w:spacing w:before="100" w:after="100"/>
+        <w:ind w:hanging="359"/>
+        <w:rPr>
+          <w:rFonts w:ascii="Times New Roman" w:hAnsi="Times New Roman" w:cs="Times New Roman"/>
+        </w:rPr>
+      </w:pPr>
+      <w:r>
+        <w:rPr>
+          <w:rFonts w:ascii="Times New Roman" w:eastAsia="Tahoma" w:hAnsi="Times New Roman" w:cs="Times New Roman"/>
+        </w:rPr>
+        <w:t xml:space="preserve">Taken Interviews for fresher’s/laterals as an </w:t>
+      </w:r>
+      <w:r>
+        <w:rPr>
+          <w:rFonts w:ascii="Times New Roman" w:eastAsia="Tahoma" w:hAnsi="Times New Roman" w:cs="Times New Roman"/>
+          <w:b/>
+        </w:rPr>
+        <w:t>Interview Panel Member</w:t>
+      </w:r>
+      <w:r>
+        <w:rPr>
+          <w:rFonts w:ascii="Times New Roman" w:eastAsia="Tahoma" w:hAnsi="Times New Roman" w:cs="Times New Roman"/>
+        </w:rPr>
+        <w:t>.</w:t>
+      </w:r>
+    </w:p>
+    <w:p>
+      <w:pPr>
+        <w:spacing w:before="100" w:after="100"/>
+        <w:ind w:left="720"/>
+        <w:rPr>
+          <w:rFonts w:ascii="Times New Roman" w:hAnsi="Times New Roman" w:cs="Times New Roman"/>
+        </w:rPr>
+      </w:pPr>
     </w:p>
     <w:p>
       <w:pPr>
@@ -1248,7 +1285,7 @@
       </w:tblPr>
       <w:tblGrid>
         <w:gridCol w:w="2545"/>
-        <w:gridCol w:w="5588"/>
+        <w:gridCol w:w="6566"/>
       </w:tblGrid>
       <w:tr>
         <w:trPr>
@@ -1380,31 +1417,7 @@
               <w:rPr>
                 <w:rFonts w:ascii="Times New Roman" w:hAnsi="Times New Roman" w:cs="Times New Roman"/>
               </w:rPr>
-              <w:t>JSP, JSTL</w:t>
-            </w:r>
-            <w:r>
-              <w:rPr>
-                <w:rFonts w:ascii="Times New Roman" w:hAnsi="Times New Roman" w:cs="Times New Roman"/>
-              </w:rPr>
-              <w:t xml:space="preserve"> </w:t>
-            </w:r>
-            <w:r>
-              <w:rPr>
-                <w:rFonts w:ascii="Times New Roman" w:hAnsi="Times New Roman" w:cs="Times New Roman"/>
-              </w:rPr>
-              <w:t>,</w:t>
-            </w:r>
-            <w:r>
-              <w:rPr>
-                <w:rFonts w:ascii="Times New Roman" w:hAnsi="Times New Roman" w:cs="Times New Roman"/>
-              </w:rPr>
-              <w:t xml:space="preserve"> </w:t>
-            </w:r>
-            <w:r>
-              <w:rPr>
-                <w:rFonts w:ascii="Times New Roman" w:hAnsi="Times New Roman" w:cs="Times New Roman"/>
-              </w:rPr>
-              <w:t>SQL</w:t>
+              <w:t>JSP, JSTL,SQL</w:t>
             </w:r>
             <w:r>
               <w:rPr>
@@ -1468,7 +1481,13 @@
               <w:rPr>
                 <w:rFonts w:ascii="Times New Roman" w:hAnsi="Times New Roman" w:cs="Times New Roman"/>
               </w:rPr>
-              <w:t>Servlets,  JDBC, JMS, Quartz</w:t>
+              <w:t xml:space="preserve">Servlets, </w:t>
+            </w:r>
+            <w:r>
+              <w:rPr>
+                <w:rFonts w:ascii="Times New Roman" w:hAnsi="Times New Roman" w:cs="Times New Roman"/>
+              </w:rPr>
+              <w:t>JDBC, JMS, Quartz</w:t>
             </w:r>
           </w:p>
         </w:tc>
@@ -1541,19 +1560,13 @@
               <w:rPr>
                 <w:rFonts w:ascii="Times New Roman" w:hAnsi="Times New Roman" w:cs="Times New Roman"/>
               </w:rPr>
-              <w:t>,</w:t>
+              <w:t>(SOAP&amp; REST)</w:t>
             </w:r>
             <w:r>
               <w:rPr>
                 <w:rFonts w:ascii="Times New Roman" w:hAnsi="Times New Roman" w:cs="Times New Roman"/>
               </w:rPr>
-              <w:t xml:space="preserve"> </w:t>
-            </w:r>
-            <w:r>
-              <w:rPr>
-                <w:rFonts w:ascii="Times New Roman" w:hAnsi="Times New Roman" w:cs="Times New Roman"/>
-              </w:rPr>
-              <w:t>Hibernate</w:t>
+              <w:t>,Hibernate</w:t>
             </w:r>
             <w:r>
               <w:rPr>
@@ -1773,7 +1786,19 @@
               <w:rPr>
                 <w:rFonts w:ascii="Times New Roman" w:hAnsi="Times New Roman" w:cs="Times New Roman"/>
               </w:rPr>
-              <w:t>HTML, JavaScript, XML,</w:t>
+              <w:t>HTML</w:t>
+            </w:r>
+            <w:r>
+              <w:rPr>
+                <w:rFonts w:ascii="Times New Roman" w:hAnsi="Times New Roman" w:cs="Times New Roman"/>
+              </w:rPr>
+              <w:t>5</w:t>
+            </w:r>
+            <w:r>
+              <w:rPr>
+                <w:rFonts w:ascii="Times New Roman" w:hAnsi="Times New Roman" w:cs="Times New Roman"/>
+              </w:rPr>
+              <w:t>, JavaScript, XML,</w:t>
             </w:r>
             <w:r>
               <w:rPr>
@@ -1803,13 +1828,25 @@
               <w:rPr>
                 <w:rFonts w:ascii="Times New Roman" w:hAnsi="Times New Roman" w:cs="Times New Roman"/>
               </w:rPr>
-              <w:t xml:space="preserve"> Dojo, </w:t>
+              <w:t xml:space="preserve"> Bootstrap, </w:t>
             </w:r>
             <w:r>
               <w:rPr>
                 <w:rFonts w:ascii="Times New Roman" w:hAnsi="Times New Roman" w:cs="Times New Roman"/>
               </w:rPr>
+              <w:t xml:space="preserve">Dojo, </w:t>
+            </w:r>
+            <w:r>
+              <w:rPr>
+                <w:rFonts w:ascii="Times New Roman" w:hAnsi="Times New Roman" w:cs="Times New Roman"/>
+              </w:rPr>
               <w:t>JSON,CSS</w:t>
+            </w:r>
+            <w:r>
+              <w:rPr>
+                <w:rFonts w:ascii="Times New Roman" w:hAnsi="Times New Roman" w:cs="Times New Roman"/>
+              </w:rPr>
+              <w:t>3</w:t>
             </w:r>
           </w:p>
         </w:tc>
@@ -1861,7 +1898,31 @@
               <w:rPr>
                 <w:rFonts w:ascii="Times New Roman" w:hAnsi="Times New Roman" w:cs="Times New Roman"/>
               </w:rPr>
+              <w:t xml:space="preserve"> </w:t>
+            </w:r>
+            <w:r>
+              <w:rPr>
+                <w:rFonts w:ascii="Times New Roman" w:hAnsi="Times New Roman" w:cs="Times New Roman"/>
+              </w:rPr>
               <w:t>MAVEN</w:t>
+            </w:r>
+            <w:r>
+              <w:rPr>
+                <w:rFonts w:ascii="Times New Roman" w:hAnsi="Times New Roman" w:cs="Times New Roman"/>
+              </w:rPr>
+              <w:t>,</w:t>
+            </w:r>
+            <w:r>
+              <w:rPr>
+                <w:rFonts w:ascii="Times New Roman" w:hAnsi="Times New Roman" w:cs="Times New Roman"/>
+              </w:rPr>
+              <w:t xml:space="preserve"> </w:t>
+            </w:r>
+            <w:r>
+              <w:rPr>
+                <w:rFonts w:ascii="Times New Roman" w:hAnsi="Times New Roman" w:cs="Times New Roman"/>
+              </w:rPr>
+              <w:t>Jenkins</w:t>
             </w:r>
           </w:p>
         </w:tc>
@@ -1970,6 +2031,12 @@
               </w:rPr>
               <w:t>HP Quality Centre</w:t>
             </w:r>
+            <w:r>
+              <w:rPr>
+                <w:rFonts w:ascii="Times New Roman" w:hAnsi="Times New Roman" w:cs="Times New Roman"/>
+              </w:rPr>
+              <w:t>, CDETS</w:t>
+            </w:r>
           </w:p>
         </w:tc>
       </w:tr>
@@ -2019,14 +2086,30 @@
                 <w:rFonts w:ascii="Times New Roman" w:hAnsi="Times New Roman" w:cs="Times New Roman"/>
               </w:rPr>
             </w:pPr>
-            <w:proofErr w:type="spellStart"/>
             <w:r>
               <w:rPr>
                 <w:rFonts w:ascii="Times New Roman" w:hAnsi="Times New Roman" w:cs="Times New Roman"/>
               </w:rPr>
-              <w:t>SoapUI</w:t>
+              <w:t>SoapUI,</w:t>
             </w:r>
-            <w:proofErr w:type="spellEnd"/>
+            <w:r>
+              <w:rPr>
+                <w:rFonts w:ascii="Times New Roman" w:hAnsi="Times New Roman" w:cs="Times New Roman"/>
+              </w:rPr>
+              <w:t xml:space="preserve"> </w:t>
+            </w:r>
+            <w:r>
+              <w:rPr>
+                <w:rFonts w:ascii="Times New Roman" w:hAnsi="Times New Roman" w:cs="Times New Roman"/>
+              </w:rPr>
+              <w:t xml:space="preserve">JUnit, </w:t>
+            </w:r>
+            <w:r>
+              <w:rPr>
+                <w:rFonts w:ascii="Times New Roman" w:hAnsi="Times New Roman" w:cs="Times New Roman"/>
+              </w:rPr>
+              <w:t>JTest, PhantomJS</w:t>
+            </w:r>
             <w:r>
               <w:rPr>
                 <w:rFonts w:ascii="Times New Roman" w:hAnsi="Times New Roman" w:cs="Times New Roman"/>
@@ -2043,36 +2126,8 @@
               <w:rPr>
                 <w:rFonts w:ascii="Times New Roman" w:hAnsi="Times New Roman" w:cs="Times New Roman"/>
               </w:rPr>
-              <w:t>JUnit, Python</w:t>
+              <w:t>JMeter</w:t>
             </w:r>
-            <w:r>
-              <w:rPr>
-                <w:rFonts w:ascii="Times New Roman" w:hAnsi="Times New Roman" w:cs="Times New Roman"/>
-              </w:rPr>
-              <w:t xml:space="preserve">, </w:t>
-            </w:r>
-            <w:proofErr w:type="spellStart"/>
-            <w:r>
-              <w:rPr>
-                <w:rFonts w:ascii="Times New Roman" w:hAnsi="Times New Roman" w:cs="Times New Roman"/>
-              </w:rPr>
-              <w:t>JTest</w:t>
-            </w:r>
-            <w:proofErr w:type="spellEnd"/>
-            <w:r>
-              <w:rPr>
-                <w:rFonts w:ascii="Times New Roman" w:hAnsi="Times New Roman" w:cs="Times New Roman"/>
-              </w:rPr>
-              <w:t xml:space="preserve">, </w:t>
-            </w:r>
-            <w:proofErr w:type="spellStart"/>
-            <w:r>
-              <w:rPr>
-                <w:rFonts w:ascii="Times New Roman" w:hAnsi="Times New Roman" w:cs="Times New Roman"/>
-              </w:rPr>
-              <w:t>PhantomJS</w:t>
-            </w:r>
-            <w:proofErr w:type="spellEnd"/>
           </w:p>
         </w:tc>
       </w:tr>
@@ -2168,35 +2223,28 @@
           <w:b/>
         </w:rPr>
         <w:tab/>
-        <w:t xml:space="preserve">          </w:t>
-      </w:r>
-      <w:r>
-        <w:rPr>
-          <w:rFonts w:ascii="Times New Roman" w:eastAsia="Tahoma" w:hAnsi="Times New Roman" w:cs="Times New Roman"/>
-          <w:b/>
-        </w:rPr>
-        <w:t xml:space="preserve">                       </w:t>
-      </w:r>
-      <w:r>
-        <w:rPr>
-          <w:rFonts w:ascii="Times New Roman" w:eastAsia="Tahoma" w:hAnsi="Times New Roman" w:cs="Times New Roman"/>
-          <w:b/>
-        </w:rPr>
-        <w:t xml:space="preserve">      </w:t>
-      </w:r>
-      <w:r>
-        <w:rPr>
-          <w:rFonts w:ascii="Times New Roman" w:eastAsia="Tahoma" w:hAnsi="Times New Roman" w:cs="Times New Roman"/>
-          <w:b/>
-        </w:rPr>
-        <w:t xml:space="preserve">     </w:t>
-      </w:r>
-      <w:r>
-        <w:rPr>
-          <w:rFonts w:ascii="Times New Roman" w:eastAsia="Tahoma" w:hAnsi="Times New Roman" w:cs="Times New Roman"/>
-          <w:b/>
-        </w:rPr>
-        <w:t>Apr</w:t>
+        <w:t xml:space="preserve">      </w:t>
+      </w:r>
+      <w:r>
+        <w:rPr>
+          <w:rFonts w:ascii="Times New Roman" w:eastAsia="Tahoma" w:hAnsi="Times New Roman" w:cs="Times New Roman"/>
+          <w:b/>
+        </w:rPr>
+        <w:t xml:space="preserve">                                    </w:t>
+      </w:r>
+      <w:r>
+        <w:rPr>
+          <w:rFonts w:ascii="Times New Roman" w:eastAsia="Tahoma" w:hAnsi="Times New Roman" w:cs="Times New Roman"/>
+          <w:b/>
+        </w:rPr>
+        <w:t xml:space="preserve">    </w:t>
+      </w:r>
+      <w:r>
+        <w:rPr>
+          <w:rFonts w:ascii="Times New Roman" w:eastAsia="Tahoma" w:hAnsi="Times New Roman" w:cs="Times New Roman"/>
+          <w:b/>
+        </w:rPr>
+        <w:t>May</w:t>
       </w:r>
       <w:r>
         <w:rPr>
@@ -2277,7 +2325,19 @@
         <w:rPr>
           <w:rFonts w:ascii="Times New Roman" w:eastAsia="Tahoma" w:hAnsi="Times New Roman" w:cs="Times New Roman"/>
         </w:rPr>
-        <w:t>Reports is component developed independently to generate reports by calling some external web services the will the reports in both Pdf/Csv format and some of the reports in graphs using dojo.</w:t>
+        <w:t>Reports is component developed independently to generate reports by calling some ext</w:t>
+      </w:r>
+      <w:r>
+        <w:rPr>
+          <w:rFonts w:ascii="Times New Roman" w:eastAsia="Tahoma" w:hAnsi="Times New Roman" w:cs="Times New Roman"/>
+        </w:rPr>
+        <w:t xml:space="preserve">ernal web services the will generate the </w:t>
+      </w:r>
+      <w:r>
+        <w:rPr>
+          <w:rFonts w:ascii="Times New Roman" w:eastAsia="Tahoma" w:hAnsi="Times New Roman" w:cs="Times New Roman"/>
+        </w:rPr>
+        <w:t>reports in both Pdf/Csv format and some of the reports in graphs using dojo.</w:t>
       </w:r>
     </w:p>
     <w:p>
@@ -2383,32 +2443,7 @@
           <w:rFonts w:ascii="Times New Roman" w:eastAsia="Tahoma" w:hAnsi="Times New Roman" w:cs="Times New Roman"/>
           <w:b/>
         </w:rPr>
-        <w:t xml:space="preserve">Apache </w:t>
-      </w:r>
-      <w:proofErr w:type="spellStart"/>
-      <w:proofErr w:type="gramStart"/>
-      <w:r>
-        <w:rPr>
-          <w:rFonts w:ascii="Times New Roman" w:eastAsia="Tahoma" w:hAnsi="Times New Roman" w:cs="Times New Roman"/>
-          <w:b/>
-        </w:rPr>
-        <w:t>Cxf</w:t>
-      </w:r>
-      <w:proofErr w:type="spellEnd"/>
-      <w:r>
-        <w:rPr>
-          <w:rFonts w:ascii="Times New Roman" w:eastAsia="Tahoma" w:hAnsi="Times New Roman" w:cs="Times New Roman"/>
-          <w:b/>
-        </w:rPr>
-        <w:t>(</w:t>
-      </w:r>
-      <w:proofErr w:type="gramEnd"/>
-      <w:r>
-        <w:rPr>
-          <w:rFonts w:ascii="Times New Roman" w:eastAsia="Tahoma" w:hAnsi="Times New Roman" w:cs="Times New Roman"/>
-          <w:b/>
-        </w:rPr>
-        <w:t>REST)</w:t>
+        <w:t>Apache Cxf(REST)</w:t>
       </w:r>
       <w:r>
         <w:rPr>
@@ -2460,8 +2495,6 @@
         </w:rPr>
         <w:t xml:space="preserve"> and </w:t>
       </w:r>
-      <w:proofErr w:type="spellStart"/>
-      <w:proofErr w:type="gramStart"/>
       <w:r>
         <w:rPr>
           <w:rFonts w:ascii="Times New Roman" w:eastAsia="Tahoma" w:hAnsi="Times New Roman" w:cs="Times New Roman"/>
@@ -2469,34 +2502,12 @@
         </w:rPr>
         <w:t>PhantomJs</w:t>
       </w:r>
-      <w:proofErr w:type="spellEnd"/>
-      <w:r>
-        <w:rPr>
-          <w:rFonts w:ascii="Times New Roman" w:eastAsia="Tahoma" w:hAnsi="Times New Roman" w:cs="Times New Roman"/>
-          <w:b/>
-        </w:rPr>
-        <w:t xml:space="preserve"> </w:t>
-      </w:r>
-      <w:r>
-        <w:rPr>
-          <w:rFonts w:ascii="Times New Roman" w:eastAsia="Tahoma" w:hAnsi="Times New Roman" w:cs="Times New Roman"/>
-        </w:rPr>
-        <w:t xml:space="preserve"> </w:t>
-      </w:r>
-      <w:r>
-        <w:rPr>
-          <w:rFonts w:ascii="Times New Roman" w:eastAsia="Tahoma" w:hAnsi="Times New Roman" w:cs="Times New Roman"/>
-        </w:rPr>
-        <w:t>and</w:t>
-      </w:r>
-      <w:proofErr w:type="gramEnd"/>
-      <w:r>
-        <w:rPr>
-          <w:rFonts w:ascii="Times New Roman" w:eastAsia="Tahoma" w:hAnsi="Times New Roman" w:cs="Times New Roman"/>
-        </w:rPr>
-        <w:t xml:space="preserve"> Unit test with </w:t>
-      </w:r>
-      <w:proofErr w:type="spellStart"/>
+      <w:r>
+        <w:rPr>
+          <w:rFonts w:ascii="Times New Roman" w:eastAsia="Tahoma" w:hAnsi="Times New Roman" w:cs="Times New Roman"/>
+        </w:rPr>
+        <w:t xml:space="preserve">and Unit test with </w:t>
+      </w:r>
       <w:r>
         <w:rPr>
           <w:rFonts w:ascii="Times New Roman" w:eastAsia="Tahoma" w:hAnsi="Times New Roman" w:cs="Times New Roman"/>
@@ -2517,7 +2528,6 @@
         </w:rPr>
         <w:t>JTest</w:t>
       </w:r>
-      <w:proofErr w:type="spellEnd"/>
       <w:r>
         <w:rPr>
           <w:rFonts w:ascii="Times New Roman" w:eastAsia="Tahoma" w:hAnsi="Times New Roman" w:cs="Times New Roman"/>
@@ -2593,6 +2603,7 @@
       <w:r>
         <w:rPr>
           <w:rFonts w:ascii="Times New Roman" w:eastAsia="Tahoma" w:hAnsi="Times New Roman"/>
+          <w:b/>
           <w:sz w:val="22"/>
           <w:szCs w:val="22"/>
         </w:rPr>
@@ -2604,25 +2615,23 @@
           <w:sz w:val="22"/>
           <w:szCs w:val="22"/>
         </w:rPr>
-        <w:t xml:space="preserve">Java, J2EE, Spring 4.1.5, Web Services (Apache </w:t>
-      </w:r>
-      <w:proofErr w:type="spellStart"/>
+        <w:t xml:space="preserve">Java, J2EE, Spring 4.1.5, Web Services (Apache Cxf- Rest), </w:t>
+      </w:r>
       <w:r>
         <w:rPr>
           <w:rFonts w:ascii="Times New Roman" w:hAnsi="Times New Roman"/>
           <w:sz w:val="22"/>
           <w:szCs w:val="22"/>
         </w:rPr>
-        <w:t>Cxf</w:t>
-      </w:r>
-      <w:proofErr w:type="spellEnd"/>
+        <w:t xml:space="preserve">Hibernate, </w:t>
+      </w:r>
       <w:r>
         <w:rPr>
           <w:rFonts w:ascii="Times New Roman" w:hAnsi="Times New Roman"/>
           <w:sz w:val="22"/>
           <w:szCs w:val="22"/>
         </w:rPr>
-        <w:t>- Rest), Dojo</w:t>
+        <w:t>Dojo</w:t>
       </w:r>
       <w:r>
         <w:rPr>
@@ -2630,107 +2639,42 @@
           <w:sz w:val="22"/>
           <w:szCs w:val="22"/>
         </w:rPr>
-        <w:t xml:space="preserve">, </w:t>
-      </w:r>
-      <w:proofErr w:type="spellStart"/>
+        <w:t>, Json, Oracle</w:t>
+      </w:r>
       <w:r>
         <w:rPr>
           <w:rFonts w:ascii="Times New Roman" w:hAnsi="Times New Roman"/>
           <w:sz w:val="22"/>
           <w:szCs w:val="22"/>
         </w:rPr>
-        <w:t>Json</w:t>
-      </w:r>
-      <w:proofErr w:type="spellEnd"/>
+        <w:t xml:space="preserve"> 10g, Maven, Tomcat 7, Mockito, JTest, </w:t>
+      </w:r>
       <w:r>
         <w:rPr>
           <w:rFonts w:ascii="Times New Roman" w:hAnsi="Times New Roman"/>
           <w:sz w:val="22"/>
           <w:szCs w:val="22"/>
         </w:rPr>
-        <w:t>, Oracle</w:t>
-      </w:r>
-      <w:r>
+        <w:t>Python,PhanthomJS.</w:t>
+      </w:r>
+    </w:p>
+    <w:p>
+      <w:pPr>
+        <w:pStyle w:val="ExperienceBlockChar"/>
+        <w:ind w:left="0"/>
         <w:rPr>
           <w:rFonts w:ascii="Times New Roman" w:hAnsi="Times New Roman"/>
           <w:sz w:val="22"/>
           <w:szCs w:val="22"/>
         </w:rPr>
-        <w:t xml:space="preserve"> 10g, Maven, Tomcat 7, </w:t>
-      </w:r>
-      <w:proofErr w:type="spellStart"/>
-      <w:r>
-        <w:rPr>
-          <w:rFonts w:ascii="Times New Roman" w:hAnsi="Times New Roman"/>
-          <w:sz w:val="22"/>
-          <w:szCs w:val="22"/>
-        </w:rPr>
-        <w:t>Mockito</w:t>
-      </w:r>
-      <w:proofErr w:type="spellEnd"/>
-      <w:r>
-        <w:rPr>
-          <w:rFonts w:ascii="Times New Roman" w:hAnsi="Times New Roman"/>
-          <w:sz w:val="22"/>
-          <w:szCs w:val="22"/>
-        </w:rPr>
-        <w:t xml:space="preserve">, </w:t>
-      </w:r>
-      <w:proofErr w:type="spellStart"/>
-      <w:r>
-        <w:rPr>
-          <w:rFonts w:ascii="Times New Roman" w:hAnsi="Times New Roman"/>
-          <w:sz w:val="22"/>
-          <w:szCs w:val="22"/>
-        </w:rPr>
-        <w:t>JTest</w:t>
-      </w:r>
-      <w:proofErr w:type="spellEnd"/>
-      <w:r>
-        <w:rPr>
-          <w:rFonts w:ascii="Times New Roman" w:hAnsi="Times New Roman"/>
-          <w:sz w:val="22"/>
-          <w:szCs w:val="22"/>
-        </w:rPr>
-        <w:t xml:space="preserve">, </w:t>
-      </w:r>
-      <w:proofErr w:type="spellStart"/>
-      <w:r>
-        <w:rPr>
-          <w:rFonts w:ascii="Times New Roman" w:hAnsi="Times New Roman"/>
-          <w:sz w:val="22"/>
-          <w:szCs w:val="22"/>
-        </w:rPr>
-        <w:t>Python</w:t>
-      </w:r>
-      <w:proofErr w:type="gramStart"/>
-      <w:r>
-        <w:rPr>
-          <w:rFonts w:ascii="Times New Roman" w:hAnsi="Times New Roman"/>
-          <w:sz w:val="22"/>
-          <w:szCs w:val="22"/>
-        </w:rPr>
-        <w:t>,PhanthomJS</w:t>
-      </w:r>
-      <w:proofErr w:type="spellEnd"/>
-      <w:proofErr w:type="gramEnd"/>
-      <w:r>
-        <w:rPr>
-          <w:rFonts w:ascii="Times New Roman" w:hAnsi="Times New Roman"/>
-          <w:sz w:val="22"/>
-          <w:szCs w:val="22"/>
-        </w:rPr>
-        <w:t>.</w:t>
-      </w:r>
+      </w:pPr>
     </w:p>
     <w:p>
       <w:pPr>
-        <w:pStyle w:val="ExperienceBlockChar"/>
-        <w:ind w:left="0"/>
-        <w:rPr>
-          <w:rFonts w:ascii="Times New Roman" w:hAnsi="Times New Roman"/>
-          <w:sz w:val="22"/>
-          <w:szCs w:val="22"/>
+        <w:spacing w:before="100" w:after="100" w:line="300" w:lineRule="auto"/>
+        <w:rPr>
+          <w:rFonts w:ascii="Times New Roman" w:eastAsia="Tahoma" w:hAnsi="Times New Roman" w:cs="Times New Roman"/>
+          <w:b/>
         </w:rPr>
       </w:pPr>
     </w:p>
@@ -2738,23 +2682,164 @@
       <w:pPr>
         <w:spacing w:before="100" w:after="100" w:line="300" w:lineRule="auto"/>
         <w:rPr>
-          <w:rFonts w:ascii="Times New Roman" w:eastAsia="Tahoma" w:hAnsi="Times New Roman" w:cs="Times New Roman"/>
-          <w:b/>
-        </w:rPr>
-      </w:pPr>
+          <w:rFonts w:ascii="Times New Roman" w:hAnsi="Times New Roman" w:cs="Times New Roman"/>
+        </w:rPr>
+      </w:pPr>
+      <w:r>
+        <w:rPr>
+          <w:rFonts w:ascii="Times New Roman" w:eastAsia="Tahoma" w:hAnsi="Times New Roman" w:cs="Times New Roman"/>
+          <w:b/>
+        </w:rPr>
+        <w:lastRenderedPageBreak/>
+        <w:t xml:space="preserve">Organization: Virtusa </w:t>
+      </w:r>
+      <w:r>
+        <w:rPr>
+          <w:rFonts w:ascii="Times New Roman" w:eastAsia="Tahoma" w:hAnsi="Times New Roman" w:cs="Times New Roman"/>
+          <w:b/>
+        </w:rPr>
+        <w:t>Consulting</w:t>
+      </w:r>
+      <w:r>
+        <w:rPr>
+          <w:rFonts w:ascii="Times New Roman" w:eastAsia="Tahoma" w:hAnsi="Times New Roman" w:cs="Times New Roman"/>
+          <w:b/>
+        </w:rPr>
+        <w:t xml:space="preserve"> Pvt Ltd</w:t>
+      </w:r>
     </w:p>
     <w:p>
       <w:pPr>
-        <w:spacing w:before="100" w:after="100" w:line="300" w:lineRule="auto"/>
-        <w:rPr>
-          <w:rFonts w:ascii="Times New Roman" w:eastAsia="Tahoma" w:hAnsi="Times New Roman" w:cs="Times New Roman"/>
-          <w:b/>
-        </w:rPr>
-      </w:pPr>
+        <w:spacing w:before="100" w:after="100" w:line="240" w:lineRule="auto"/>
+        <w:rPr>
+          <w:rFonts w:ascii="Times New Roman" w:hAnsi="Times New Roman" w:cs="Times New Roman"/>
+        </w:rPr>
+      </w:pPr>
+      <w:r>
+        <w:rPr>
+          <w:rFonts w:ascii="Times New Roman" w:eastAsia="Tahoma" w:hAnsi="Times New Roman" w:cs="Times New Roman"/>
+          <w:b/>
+        </w:rPr>
+        <w:t>Standard &amp; Poor’s,</w:t>
+      </w:r>
+      <w:r>
+        <w:rPr>
+          <w:rFonts w:ascii="Times New Roman" w:eastAsia="Tahoma" w:hAnsi="Times New Roman" w:cs="Times New Roman"/>
+          <w:b/>
+        </w:rPr>
+        <w:t>                                       </w:t>
+      </w:r>
+      <w:r>
+        <w:rPr>
+          <w:rFonts w:ascii="Times New Roman" w:eastAsia="Tahoma" w:hAnsi="Times New Roman" w:cs="Times New Roman"/>
+          <w:b/>
+        </w:rPr>
+        <w:tab/>
+      </w:r>
+      <w:r>
+        <w:rPr>
+          <w:rFonts w:ascii="Times New Roman" w:eastAsia="Tahoma" w:hAnsi="Times New Roman" w:cs="Times New Roman"/>
+          <w:b/>
+        </w:rPr>
+        <w:tab/>
+        <w:t> </w:t>
+      </w:r>
+      <w:r>
+        <w:rPr>
+          <w:rFonts w:ascii="Times New Roman" w:eastAsia="Tahoma" w:hAnsi="Times New Roman" w:cs="Times New Roman"/>
+          <w:b/>
+        </w:rPr>
+        <w:tab/>
+      </w:r>
+      <w:r>
+        <w:rPr>
+          <w:rFonts w:ascii="Times New Roman" w:eastAsia="Tahoma" w:hAnsi="Times New Roman" w:cs="Times New Roman"/>
+          <w:b/>
+        </w:rPr>
+        <w:tab/>
+        <w:t xml:space="preserve">          </w:t>
+      </w:r>
+      <w:r>
+        <w:rPr>
+          <w:rFonts w:ascii="Times New Roman" w:eastAsia="Tahoma" w:hAnsi="Times New Roman" w:cs="Times New Roman"/>
+          <w:b/>
+        </w:rPr>
+        <w:t xml:space="preserve"> </w:t>
+      </w:r>
+      <w:r>
+        <w:rPr>
+          <w:rFonts w:ascii="Times New Roman" w:eastAsia="Tahoma" w:hAnsi="Times New Roman" w:cs="Times New Roman"/>
+          <w:b/>
+        </w:rPr>
+        <w:t xml:space="preserve">  </w:t>
+      </w:r>
+      <w:r>
+        <w:rPr>
+          <w:rFonts w:ascii="Times New Roman" w:eastAsia="Tahoma" w:hAnsi="Times New Roman" w:cs="Times New Roman"/>
+          <w:b/>
+        </w:rPr>
+        <w:t xml:space="preserve">  </w:t>
+      </w:r>
+      <w:r>
+        <w:rPr>
+          <w:rFonts w:ascii="Times New Roman" w:eastAsia="Tahoma" w:hAnsi="Times New Roman" w:cs="Times New Roman"/>
+          <w:b/>
+        </w:rPr>
+        <w:t>June</w:t>
+      </w:r>
+      <w:r>
+        <w:rPr>
+          <w:rFonts w:ascii="Times New Roman" w:eastAsia="Tahoma" w:hAnsi="Times New Roman" w:cs="Times New Roman"/>
+          <w:b/>
+        </w:rPr>
+        <w:t xml:space="preserve"> 201</w:t>
+      </w:r>
+      <w:r>
+        <w:rPr>
+          <w:rFonts w:ascii="Times New Roman" w:eastAsia="Tahoma" w:hAnsi="Times New Roman" w:cs="Times New Roman"/>
+          <w:b/>
+        </w:rPr>
+        <w:t>2</w:t>
+      </w:r>
+      <w:r>
+        <w:rPr>
+          <w:rFonts w:ascii="Times New Roman" w:eastAsia="Tahoma" w:hAnsi="Times New Roman" w:cs="Times New Roman"/>
+          <w:b/>
+        </w:rPr>
+        <w:t xml:space="preserve"> - </w:t>
+      </w:r>
+      <w:r>
+        <w:rPr>
+          <w:rFonts w:ascii="Times New Roman" w:eastAsia="Tahoma" w:hAnsi="Times New Roman" w:cs="Times New Roman"/>
+          <w:b/>
+        </w:rPr>
+        <w:t>Apr 2014</w:t>
+      </w:r>
+      <w:r>
+        <w:rPr>
+          <w:rFonts w:ascii="Times New Roman" w:eastAsia="Tahoma" w:hAnsi="Times New Roman" w:cs="Times New Roman"/>
+          <w:b/>
+        </w:rPr>
+        <w:t xml:space="preserve"> </w:t>
+      </w:r>
+      <w:r>
+        <w:rPr>
+          <w:rFonts w:ascii="Times New Roman" w:eastAsia="Tahoma" w:hAnsi="Times New Roman" w:cs="Times New Roman"/>
+          <w:b/>
+        </w:rPr>
+        <w:t xml:space="preserve">Project: </w:t>
+      </w:r>
+      <w:r>
+        <w:rPr>
+          <w:rFonts w:ascii="Times New Roman" w:eastAsia="Tahoma" w:hAnsi="Times New Roman" w:cs="Times New Roman"/>
+          <w:b/>
+        </w:rPr>
+        <w:t>Criteria Scoring Tool</w:t>
+      </w:r>
     </w:p>
     <w:p>
       <w:pPr>
-        <w:spacing w:before="100" w:after="100" w:line="300" w:lineRule="auto"/>
+        <w:spacing w:before="100" w:after="100"/>
         <w:rPr>
           <w:rFonts w:ascii="Times New Roman" w:hAnsi="Times New Roman" w:cs="Times New Roman"/>
         </w:rPr>
@@ -2764,211 +2849,7 @@
           <w:rFonts w:ascii="Times New Roman" w:eastAsia="Tahoma" w:hAnsi="Times New Roman" w:cs="Times New Roman"/>
           <w:b/>
         </w:rPr>
-        <w:t xml:space="preserve">Organization: </w:t>
-      </w:r>
-      <w:proofErr w:type="spellStart"/>
-      <w:r>
-        <w:rPr>
-          <w:rFonts w:ascii="Times New Roman" w:eastAsia="Tahoma" w:hAnsi="Times New Roman" w:cs="Times New Roman"/>
-          <w:b/>
-        </w:rPr>
-        <w:t>Virtusa</w:t>
-      </w:r>
-      <w:proofErr w:type="spellEnd"/>
-      <w:r>
-        <w:rPr>
-          <w:rFonts w:ascii="Times New Roman" w:eastAsia="Tahoma" w:hAnsi="Times New Roman" w:cs="Times New Roman"/>
-          <w:b/>
-        </w:rPr>
-        <w:t xml:space="preserve"> </w:t>
-      </w:r>
-      <w:r>
-        <w:rPr>
-          <w:rFonts w:ascii="Times New Roman" w:eastAsia="Tahoma" w:hAnsi="Times New Roman" w:cs="Times New Roman"/>
-          <w:b/>
-        </w:rPr>
-        <w:t>Consulting</w:t>
-      </w:r>
-      <w:r>
-        <w:rPr>
-          <w:rFonts w:ascii="Times New Roman" w:eastAsia="Tahoma" w:hAnsi="Times New Roman" w:cs="Times New Roman"/>
-          <w:b/>
-        </w:rPr>
-        <w:t xml:space="preserve"> </w:t>
-      </w:r>
-      <w:proofErr w:type="spellStart"/>
-      <w:r>
-        <w:rPr>
-          <w:rFonts w:ascii="Times New Roman" w:eastAsia="Tahoma" w:hAnsi="Times New Roman" w:cs="Times New Roman"/>
-          <w:b/>
-        </w:rPr>
-        <w:t>Pvt</w:t>
-      </w:r>
-      <w:proofErr w:type="spellEnd"/>
-      <w:r>
-        <w:rPr>
-          <w:rFonts w:ascii="Times New Roman" w:eastAsia="Tahoma" w:hAnsi="Times New Roman" w:cs="Times New Roman"/>
-          <w:b/>
-        </w:rPr>
-        <w:t xml:space="preserve"> Ltd</w:t>
-      </w:r>
-    </w:p>
-    <w:p>
-      <w:pPr>
-        <w:spacing w:before="100" w:after="100" w:line="240" w:lineRule="auto"/>
-        <w:rPr>
-          <w:rFonts w:ascii="Times New Roman" w:hAnsi="Times New Roman" w:cs="Times New Roman"/>
-        </w:rPr>
-      </w:pPr>
-      <w:r>
-        <w:rPr>
-          <w:rFonts w:ascii="Times New Roman" w:eastAsia="Tahoma" w:hAnsi="Times New Roman" w:cs="Times New Roman"/>
-          <w:b/>
-        </w:rPr>
-        <w:t>Standard &amp; Poor’s,</w:t>
-      </w:r>
-      <w:r>
-        <w:rPr>
-          <w:rFonts w:ascii="Times New Roman" w:eastAsia="Tahoma" w:hAnsi="Times New Roman" w:cs="Times New Roman"/>
-          <w:b/>
-        </w:rPr>
-        <w:t>                                       </w:t>
-      </w:r>
-      <w:r>
-        <w:rPr>
-          <w:rFonts w:ascii="Times New Roman" w:eastAsia="Tahoma" w:hAnsi="Times New Roman" w:cs="Times New Roman"/>
-          <w:b/>
-        </w:rPr>
-        <w:tab/>
-      </w:r>
-      <w:r>
-        <w:rPr>
-          <w:rFonts w:ascii="Times New Roman" w:eastAsia="Tahoma" w:hAnsi="Times New Roman" w:cs="Times New Roman"/>
-          <w:b/>
-        </w:rPr>
-        <w:tab/>
-        <w:t>   </w:t>
-      </w:r>
-      <w:r>
-        <w:rPr>
-          <w:rFonts w:ascii="Times New Roman" w:eastAsia="Tahoma" w:hAnsi="Times New Roman" w:cs="Times New Roman"/>
-          <w:b/>
-        </w:rPr>
-        <w:t xml:space="preserve"> </w:t>
-      </w:r>
-      <w:r>
-        <w:rPr>
-          <w:rFonts w:ascii="Times New Roman" w:eastAsia="Tahoma" w:hAnsi="Times New Roman" w:cs="Times New Roman"/>
-          <w:b/>
-        </w:rPr>
-        <w:t xml:space="preserve">                          </w:t>
-      </w:r>
-      <w:r>
-        <w:rPr>
-          <w:rFonts w:ascii="Times New Roman" w:eastAsia="Tahoma" w:hAnsi="Times New Roman" w:cs="Times New Roman"/>
-          <w:b/>
-        </w:rPr>
-        <w:t xml:space="preserve">     </w:t>
-      </w:r>
-      <w:r>
-        <w:rPr>
-          <w:rFonts w:ascii="Times New Roman" w:eastAsia="Tahoma" w:hAnsi="Times New Roman" w:cs="Times New Roman"/>
-          <w:b/>
-        </w:rPr>
-        <w:t xml:space="preserve"> </w:t>
-      </w:r>
-      <w:r>
-        <w:rPr>
-          <w:rFonts w:ascii="Times New Roman" w:eastAsia="Tahoma" w:hAnsi="Times New Roman" w:cs="Times New Roman"/>
-          <w:b/>
-        </w:rPr>
-        <w:t xml:space="preserve">  </w:t>
-      </w:r>
-      <w:r>
-        <w:rPr>
-          <w:rFonts w:ascii="Times New Roman" w:eastAsia="Tahoma" w:hAnsi="Times New Roman" w:cs="Times New Roman"/>
-          <w:b/>
-        </w:rPr>
-        <w:t>June</w:t>
-      </w:r>
-      <w:r>
-        <w:rPr>
-          <w:rFonts w:ascii="Times New Roman" w:eastAsia="Tahoma" w:hAnsi="Times New Roman" w:cs="Times New Roman"/>
-          <w:b/>
-        </w:rPr>
-        <w:t xml:space="preserve"> 201</w:t>
-      </w:r>
-      <w:r>
-        <w:rPr>
-          <w:rFonts w:ascii="Times New Roman" w:eastAsia="Tahoma" w:hAnsi="Times New Roman" w:cs="Times New Roman"/>
-          <w:b/>
-        </w:rPr>
-        <w:t>2</w:t>
-      </w:r>
-      <w:r>
-        <w:rPr>
-          <w:rFonts w:ascii="Times New Roman" w:eastAsia="Tahoma" w:hAnsi="Times New Roman" w:cs="Times New Roman"/>
-          <w:b/>
-        </w:rPr>
-        <w:t xml:space="preserve"> </w:t>
-      </w:r>
-      <w:r>
-        <w:rPr>
-          <w:rFonts w:ascii="Times New Roman" w:eastAsia="Tahoma" w:hAnsi="Times New Roman" w:cs="Times New Roman"/>
-          <w:b/>
-        </w:rPr>
-        <w:t>to Apr 2014</w:t>
-      </w:r>
-      <w:r>
-        <w:rPr>
-          <w:rFonts w:ascii="Times New Roman" w:eastAsia="Tahoma" w:hAnsi="Times New Roman" w:cs="Times New Roman"/>
-          <w:b/>
-        </w:rPr>
-        <w:t xml:space="preserve">  </w:t>
-      </w:r>
-    </w:p>
-    <w:p>
-      <w:pPr>
-        <w:spacing w:before="100" w:after="100" w:line="240" w:lineRule="auto"/>
-        <w:rPr>
-          <w:rFonts w:ascii="Times New Roman" w:hAnsi="Times New Roman" w:cs="Times New Roman"/>
-        </w:rPr>
-      </w:pPr>
-      <w:r>
-        <w:rPr>
-          <w:rFonts w:ascii="Times New Roman" w:eastAsia="Tahoma" w:hAnsi="Times New Roman" w:cs="Times New Roman"/>
-          <w:b/>
-        </w:rPr>
-        <w:t xml:space="preserve">Project: </w:t>
-      </w:r>
-      <w:r>
-        <w:rPr>
-          <w:rFonts w:ascii="Times New Roman" w:eastAsia="Tahoma" w:hAnsi="Times New Roman" w:cs="Times New Roman"/>
-          <w:b/>
-        </w:rPr>
-        <w:t>Criteria Scoring Tool</w:t>
-      </w:r>
-    </w:p>
-    <w:p>
-      <w:pPr>
-        <w:spacing w:before="100" w:after="100"/>
-        <w:rPr>
-          <w:rFonts w:ascii="Times New Roman" w:hAnsi="Times New Roman" w:cs="Times New Roman"/>
-        </w:rPr>
-      </w:pPr>
-      <w:r>
-        <w:rPr>
-          <w:rFonts w:ascii="Times New Roman" w:eastAsia="Tahoma" w:hAnsi="Times New Roman" w:cs="Times New Roman"/>
-          <w:b/>
-        </w:rPr>
         <w:t xml:space="preserve">Description: </w:t>
-      </w:r>
-      <w:r>
-        <w:rPr>
-          <w:rFonts w:ascii="Times New Roman" w:eastAsia="Tahoma" w:hAnsi="Times New Roman" w:cs="Times New Roman"/>
-          <w:b/>
-        </w:rPr>
-        <w:t xml:space="preserve"> </w:t>
       </w:r>
       <w:r>
         <w:rPr>
@@ -3020,17 +2901,14 @@
         <w:rPr>
           <w:rFonts w:ascii="Times New Roman" w:hAnsi="Times New Roman" w:cs="Times New Roman"/>
         </w:rPr>
-        <w:t xml:space="preserve">, </w:t>
-      </w:r>
-      <w:proofErr w:type="spellStart"/>
-      <w:proofErr w:type="gramStart"/>
+        <w:t>, WSDL</w:t>
+      </w:r>
       <w:r>
         <w:rPr>
           <w:rFonts w:ascii="Times New Roman" w:hAnsi="Times New Roman" w:cs="Times New Roman"/>
         </w:rPr>
-        <w:t>Wsdl</w:t>
-      </w:r>
-      <w:proofErr w:type="spellEnd"/>
+        <w:t>, Xml, JMS, SOAP,</w:t>
+      </w:r>
       <w:r>
         <w:rPr>
           <w:rFonts w:ascii="Times New Roman" w:hAnsi="Times New Roman" w:cs="Times New Roman"/>
@@ -3041,23 +2919,20 @@
         <w:rPr>
           <w:rFonts w:ascii="Times New Roman" w:hAnsi="Times New Roman" w:cs="Times New Roman"/>
         </w:rPr>
-        <w:t>,</w:t>
-      </w:r>
-      <w:proofErr w:type="gramEnd"/>
+        <w:t>Groovy,</w:t>
+      </w:r>
       <w:r>
         <w:rPr>
           <w:rFonts w:ascii="Times New Roman" w:hAnsi="Times New Roman" w:cs="Times New Roman"/>
         </w:rPr>
-        <w:t xml:space="preserve"> Xml, JMS, </w:t>
-      </w:r>
-      <w:proofErr w:type="spellStart"/>
+        <w:t xml:space="preserve"> </w:t>
+      </w:r>
       <w:r>
         <w:rPr>
           <w:rFonts w:ascii="Times New Roman" w:hAnsi="Times New Roman" w:cs="Times New Roman"/>
         </w:rPr>
-        <w:t>SOAP,Groovy,SOAPUI</w:t>
-      </w:r>
-      <w:proofErr w:type="spellEnd"/>
+        <w:t>SOAPUI</w:t>
+      </w:r>
       <w:r>
         <w:rPr>
           <w:rFonts w:ascii="Times New Roman" w:eastAsia="Tahoma" w:hAnsi="Times New Roman" w:cs="Times New Roman"/>
@@ -3075,8 +2950,8 @@
           <w:szCs w:val="22"/>
         </w:rPr>
       </w:pPr>
-      <w:bookmarkStart w:id="1" w:name="h.gjdgxs" w:colFirst="0" w:colLast="0"/>
-      <w:bookmarkEnd w:id="1"/>
+      <w:bookmarkStart w:id="0" w:name="h.gjdgxs" w:colFirst="0" w:colLast="0"/>
+      <w:bookmarkEnd w:id="0"/>
       <w:r>
         <w:rPr>
           <w:rFonts w:ascii="Times New Roman" w:eastAsia="Tahoma" w:hAnsi="Times New Roman"/>
@@ -3089,6 +2964,7 @@
       <w:r>
         <w:rPr>
           <w:rFonts w:ascii="Times New Roman" w:eastAsia="Tahoma" w:hAnsi="Times New Roman"/>
+          <w:b/>
           <w:sz w:val="22"/>
           <w:szCs w:val="22"/>
         </w:rPr>
@@ -3110,23 +2986,21 @@
         </w:rPr>
         <w:t xml:space="preserve">J2EE, </w:t>
       </w:r>
-      <w:proofErr w:type="gramStart"/>
       <w:r>
         <w:rPr>
           <w:rFonts w:ascii="Times New Roman" w:hAnsi="Times New Roman"/>
           <w:sz w:val="22"/>
           <w:szCs w:val="22"/>
         </w:rPr>
-        <w:t>Spring</w:t>
-      </w:r>
-      <w:proofErr w:type="gramEnd"/>
+        <w:t xml:space="preserve">Spring 3.0.5, Web </w:t>
+      </w:r>
       <w:r>
         <w:rPr>
           <w:rFonts w:ascii="Times New Roman" w:hAnsi="Times New Roman"/>
           <w:sz w:val="22"/>
           <w:szCs w:val="22"/>
         </w:rPr>
-        <w:t xml:space="preserve"> 3.0.5, Web </w:t>
+        <w:t>Services (</w:t>
       </w:r>
       <w:r>
         <w:rPr>
@@ -3134,7 +3008,7 @@
           <w:sz w:val="22"/>
           <w:szCs w:val="22"/>
         </w:rPr>
-        <w:t>Services (</w:t>
+        <w:t xml:space="preserve">Apache </w:t>
       </w:r>
       <w:r>
         <w:rPr>
@@ -3142,16 +3016,15 @@
           <w:sz w:val="22"/>
           <w:szCs w:val="22"/>
         </w:rPr>
-        <w:t xml:space="preserve">Apache </w:t>
-      </w:r>
-      <w:proofErr w:type="spellStart"/>
+        <w:t>C</w:t>
+      </w:r>
       <w:r>
         <w:rPr>
           <w:rFonts w:ascii="Times New Roman" w:hAnsi="Times New Roman"/>
           <w:sz w:val="22"/>
           <w:szCs w:val="22"/>
         </w:rPr>
-        <w:t>C</w:t>
+        <w:t xml:space="preserve">xf), </w:t>
       </w:r>
       <w:r>
         <w:rPr>
@@ -3159,16 +3032,15 @@
           <w:sz w:val="22"/>
           <w:szCs w:val="22"/>
         </w:rPr>
-        <w:t>xf</w:t>
-      </w:r>
-      <w:proofErr w:type="spellEnd"/>
+        <w:t>JMS</w:t>
+      </w:r>
       <w:r>
         <w:rPr>
           <w:rFonts w:ascii="Times New Roman" w:hAnsi="Times New Roman"/>
           <w:sz w:val="22"/>
           <w:szCs w:val="22"/>
         </w:rPr>
-        <w:t xml:space="preserve">), </w:t>
+        <w:t>, XML</w:t>
       </w:r>
       <w:r>
         <w:rPr>
@@ -3176,7 +3048,7 @@
           <w:sz w:val="22"/>
           <w:szCs w:val="22"/>
         </w:rPr>
-        <w:t>JMS</w:t>
+        <w:t>, WSDL</w:t>
       </w:r>
       <w:r>
         <w:rPr>
@@ -3184,7 +3056,7 @@
           <w:sz w:val="22"/>
           <w:szCs w:val="22"/>
         </w:rPr>
-        <w:t>, XML</w:t>
+        <w:t>,</w:t>
       </w:r>
       <w:r>
         <w:rPr>
@@ -3192,7 +3064,7 @@
           <w:sz w:val="22"/>
           <w:szCs w:val="22"/>
         </w:rPr>
-        <w:t>, WSDL</w:t>
+        <w:t xml:space="preserve"> SOAP</w:t>
       </w:r>
       <w:r>
         <w:rPr>
@@ -3200,7 +3072,7 @@
           <w:sz w:val="22"/>
           <w:szCs w:val="22"/>
         </w:rPr>
-        <w:t>,</w:t>
+        <w:t>, Oracle 10g</w:t>
       </w:r>
       <w:r>
         <w:rPr>
@@ -3208,7 +3080,7 @@
           <w:sz w:val="22"/>
           <w:szCs w:val="22"/>
         </w:rPr>
-        <w:t xml:space="preserve"> SOAP</w:t>
+        <w:t xml:space="preserve">, Maven, </w:t>
       </w:r>
       <w:r>
         <w:rPr>
@@ -3216,7 +3088,7 @@
           <w:sz w:val="22"/>
           <w:szCs w:val="22"/>
         </w:rPr>
-        <w:t>, Oracle 10g</w:t>
+        <w:t>WebLogic</w:t>
       </w:r>
       <w:r>
         <w:rPr>
@@ -3224,7 +3096,7 @@
           <w:sz w:val="22"/>
           <w:szCs w:val="22"/>
         </w:rPr>
-        <w:t xml:space="preserve">, Maven, </w:t>
+        <w:t xml:space="preserve"> 10.3.5, </w:t>
       </w:r>
       <w:r>
         <w:rPr>
@@ -3232,7 +3104,7 @@
           <w:sz w:val="22"/>
           <w:szCs w:val="22"/>
         </w:rPr>
-        <w:t>WebLogic</w:t>
+        <w:t xml:space="preserve">JUnit4 </w:t>
       </w:r>
       <w:r>
         <w:rPr>
@@ -3240,7 +3112,7 @@
           <w:sz w:val="22"/>
           <w:szCs w:val="22"/>
         </w:rPr>
-        <w:t xml:space="preserve"> 10.3.5, </w:t>
+        <w:t>and SoapUI</w:t>
       </w:r>
       <w:r>
         <w:rPr>
@@ -3248,32 +3120,6 @@
           <w:sz w:val="22"/>
           <w:szCs w:val="22"/>
         </w:rPr>
-        <w:t xml:space="preserve">JUnit4 </w:t>
-      </w:r>
-      <w:r>
-        <w:rPr>
-          <w:rFonts w:ascii="Times New Roman" w:hAnsi="Times New Roman"/>
-          <w:sz w:val="22"/>
-          <w:szCs w:val="22"/>
-        </w:rPr>
-        <w:t xml:space="preserve">and </w:t>
-      </w:r>
-      <w:proofErr w:type="spellStart"/>
-      <w:r>
-        <w:rPr>
-          <w:rFonts w:ascii="Times New Roman" w:hAnsi="Times New Roman"/>
-          <w:sz w:val="22"/>
-          <w:szCs w:val="22"/>
-        </w:rPr>
-        <w:t>SoapUI</w:t>
-      </w:r>
-      <w:proofErr w:type="spellEnd"/>
-      <w:r>
-        <w:rPr>
-          <w:rFonts w:ascii="Times New Roman" w:hAnsi="Times New Roman"/>
-          <w:sz w:val="22"/>
-          <w:szCs w:val="22"/>
-        </w:rPr>
         <w:t>.</w:t>
       </w:r>
     </w:p>
@@ -3305,21 +3151,7 @@
           <w:rFonts w:ascii="Times New Roman" w:eastAsia="Tahoma" w:hAnsi="Times New Roman" w:cs="Times New Roman"/>
           <w:b/>
         </w:rPr>
-        <w:t>       </w:t>
-      </w:r>
-      <w:r>
-        <w:rPr>
-          <w:rFonts w:ascii="Times New Roman" w:eastAsia="Tahoma" w:hAnsi="Times New Roman" w:cs="Times New Roman"/>
-          <w:b/>
-        </w:rPr>
-        <w:t xml:space="preserve">             </w:t>
-      </w:r>
-      <w:r>
-        <w:rPr>
-          <w:rFonts w:ascii="Times New Roman" w:eastAsia="Tahoma" w:hAnsi="Times New Roman" w:cs="Times New Roman"/>
-          <w:b/>
-        </w:rPr>
-        <w:t>  </w:t>
+        <w:t>         </w:t>
       </w:r>
       <w:r>
         <w:rPr>
@@ -3340,6 +3172,21 @@
           <w:rFonts w:ascii="Times New Roman" w:eastAsia="Tahoma" w:hAnsi="Times New Roman" w:cs="Times New Roman"/>
           <w:b/>
         </w:rPr>
+        <w:tab/>
+      </w:r>
+      <w:r>
+        <w:rPr>
+          <w:rFonts w:ascii="Times New Roman" w:eastAsia="Tahoma" w:hAnsi="Times New Roman" w:cs="Times New Roman"/>
+          <w:b/>
+        </w:rPr>
+        <w:tab/>
+        <w:t xml:space="preserve"> </w:t>
+      </w:r>
+      <w:r>
+        <w:rPr>
+          <w:rFonts w:ascii="Times New Roman" w:eastAsia="Tahoma" w:hAnsi="Times New Roman" w:cs="Times New Roman"/>
+          <w:b/>
+        </w:rPr>
         <w:t>Aug</w:t>
       </w:r>
       <w:r>
@@ -3347,13 +3194,6 @@
           <w:rFonts w:ascii="Times New Roman" w:eastAsia="Tahoma" w:hAnsi="Times New Roman" w:cs="Times New Roman"/>
           <w:b/>
         </w:rPr>
-        <w:t xml:space="preserve"> </w:t>
-      </w:r>
-      <w:r>
-        <w:rPr>
-          <w:rFonts w:ascii="Times New Roman" w:eastAsia="Tahoma" w:hAnsi="Times New Roman" w:cs="Times New Roman"/>
-          <w:b/>
-        </w:rPr>
         <w:t>2011</w:t>
       </w:r>
       <w:r>
@@ -3368,21 +3208,7 @@
           <w:rFonts w:ascii="Times New Roman" w:eastAsia="Tahoma" w:hAnsi="Times New Roman" w:cs="Times New Roman"/>
           <w:b/>
         </w:rPr>
-        <w:t>June</w:t>
-      </w:r>
-      <w:r>
-        <w:rPr>
-          <w:rFonts w:ascii="Times New Roman" w:eastAsia="Tahoma" w:hAnsi="Times New Roman" w:cs="Times New Roman"/>
-          <w:b/>
-        </w:rPr>
-        <w:t xml:space="preserve"> </w:t>
-      </w:r>
-      <w:r>
-        <w:rPr>
-          <w:rFonts w:ascii="Times New Roman" w:eastAsia="Tahoma" w:hAnsi="Times New Roman" w:cs="Times New Roman"/>
-          <w:b/>
-        </w:rPr>
-        <w:t>2012</w:t>
+        <w:t>June2012</w:t>
       </w:r>
       <w:r>
         <w:rPr>
@@ -3434,13 +3260,6 @@
           <w:b/>
         </w:rPr>
         <w:t xml:space="preserve">Description: </w:t>
-      </w:r>
-      <w:r>
-        <w:rPr>
-          <w:rFonts w:ascii="Times New Roman" w:eastAsia="Tahoma" w:hAnsi="Times New Roman" w:cs="Times New Roman"/>
-          <w:b/>
-        </w:rPr>
-        <w:t xml:space="preserve"> </w:t>
       </w:r>
       <w:r>
         <w:rPr>
@@ -3542,6 +3361,7 @@
       <w:r>
         <w:rPr>
           <w:rFonts w:ascii="Times New Roman" w:eastAsia="Tahoma" w:hAnsi="Times New Roman"/>
+          <w:b/>
           <w:sz w:val="22"/>
           <w:szCs w:val="22"/>
         </w:rPr>
@@ -3670,79 +3490,48 @@
       <w:r>
         <w:rPr>
           <w:rFonts w:ascii="Times New Roman" w:eastAsia="Tahoma" w:hAnsi="Times New Roman" w:cs="Times New Roman"/>
-          <w:b/>
-        </w:rPr>
-        <w:t xml:space="preserve">                                               </w:t>
-      </w:r>
-      <w:r>
-        <w:rPr>
-          <w:rFonts w:ascii="Times New Roman" w:eastAsia="Tahoma" w:hAnsi="Times New Roman" w:cs="Times New Roman"/>
-          <w:b/>
-        </w:rPr>
-        <w:t xml:space="preserve">      </w:t>
-      </w:r>
-      <w:r>
-        <w:rPr>
-          <w:rFonts w:ascii="Times New Roman" w:eastAsia="Tahoma" w:hAnsi="Times New Roman" w:cs="Times New Roman"/>
-          <w:b/>
-        </w:rPr>
-        <w:t xml:space="preserve">           </w:t>
-      </w:r>
-      <w:r>
-        <w:rPr>
-          <w:rFonts w:ascii="Times New Roman" w:eastAsia="Tahoma" w:hAnsi="Times New Roman" w:cs="Times New Roman"/>
-          <w:b/>
-        </w:rPr>
+        </w:rPr>
+        <w:tab/>
+      </w:r>
+      <w:r>
+        <w:rPr>
+          <w:rFonts w:ascii="Times New Roman" w:eastAsia="Tahoma" w:hAnsi="Times New Roman" w:cs="Times New Roman"/>
+        </w:rPr>
+        <w:tab/>
+      </w:r>
+      <w:r>
+        <w:rPr>
+          <w:rFonts w:ascii="Times New Roman" w:eastAsia="Tahoma" w:hAnsi="Times New Roman" w:cs="Times New Roman"/>
+        </w:rPr>
+        <w:tab/>
+      </w:r>
+      <w:r>
+        <w:rPr>
+          <w:rFonts w:ascii="Times New Roman" w:eastAsia="Tahoma" w:hAnsi="Times New Roman" w:cs="Times New Roman"/>
+        </w:rPr>
+        <w:tab/>
+      </w:r>
+      <w:r>
+        <w:rPr>
+          <w:rFonts w:ascii="Times New Roman" w:eastAsia="Tahoma" w:hAnsi="Times New Roman" w:cs="Times New Roman"/>
+        </w:rPr>
+        <w:tab/>
         <w:t xml:space="preserve">    </w:t>
       </w:r>
-      <w:r>
-        <w:rPr>
-          <w:rFonts w:ascii="Times New Roman" w:eastAsia="Tahoma" w:hAnsi="Times New Roman" w:cs="Times New Roman"/>
-          <w:b/>
-        </w:rPr>
-        <w:t>Mar 2011</w:t>
-      </w:r>
-      <w:r>
-        <w:rPr>
-          <w:rFonts w:ascii="Times New Roman" w:eastAsia="Tahoma" w:hAnsi="Times New Roman" w:cs="Times New Roman"/>
-          <w:b/>
-        </w:rPr>
-        <w:t xml:space="preserve"> </w:t>
-      </w:r>
-      <w:r>
-        <w:rPr>
-          <w:rFonts w:ascii="Times New Roman" w:eastAsia="Tahoma" w:hAnsi="Times New Roman" w:cs="Times New Roman"/>
-          <w:b/>
-        </w:rPr>
-        <w:t>-</w:t>
-      </w:r>
-      <w:r>
-        <w:rPr>
-          <w:rFonts w:ascii="Times New Roman" w:eastAsia="Tahoma" w:hAnsi="Times New Roman" w:cs="Times New Roman"/>
-          <w:b/>
-        </w:rPr>
-        <w:t xml:space="preserve"> </w:t>
-      </w:r>
-      <w:r>
-        <w:rPr>
-          <w:rFonts w:ascii="Times New Roman" w:eastAsia="Tahoma" w:hAnsi="Times New Roman" w:cs="Times New Roman"/>
-          <w:b/>
-        </w:rPr>
-        <w:t>Aug</w:t>
-      </w:r>
-      <w:r>
-        <w:rPr>
-          <w:rFonts w:ascii="Times New Roman" w:eastAsia="Tahoma" w:hAnsi="Times New Roman" w:cs="Times New Roman"/>
-          <w:b/>
-        </w:rPr>
-        <w:t xml:space="preserve"> </w:t>
-      </w:r>
-      <w:r>
-        <w:rPr>
-          <w:rFonts w:ascii="Times New Roman" w:eastAsia="Tahoma" w:hAnsi="Times New Roman" w:cs="Times New Roman"/>
-          <w:b/>
-        </w:rPr>
-        <w:t>2011</w:t>
+      <w:bookmarkStart w:id="1" w:name="_GoBack"/>
+      <w:bookmarkEnd w:id="1"/>
+      <w:r>
+        <w:rPr>
+          <w:rFonts w:ascii="Times New Roman" w:eastAsia="Tahoma" w:hAnsi="Times New Roman" w:cs="Times New Roman"/>
+        </w:rPr>
+        <w:t xml:space="preserve">  </w:t>
+      </w:r>
+      <w:r>
+        <w:rPr>
+          <w:rFonts w:ascii="Times New Roman" w:eastAsia="Tahoma" w:hAnsi="Times New Roman" w:cs="Times New Roman"/>
+          <w:b/>
+        </w:rPr>
+        <w:t>Mar 2011-Aug2011</w:t>
       </w:r>
     </w:p>
     <w:p>
@@ -3795,12 +3584,6 @@
       </w:r>
       <w:r>
         <w:rPr>
-          <w:rFonts w:ascii="Times New Roman" w:eastAsia="Tahoma" w:hAnsi="Times New Roman" w:cs="Times New Roman"/>
-        </w:rPr>
-        <w:t xml:space="preserve"> </w:t>
-      </w:r>
-      <w:r>
-        <w:rPr>
           <w:rFonts w:ascii="Times New Roman" w:hAnsi="Times New Roman" w:cs="Times New Roman"/>
         </w:rPr>
         <w:t xml:space="preserve">Implement the target customer experience using P&amp;T products on COL and migrate to the target architecture and platforms. </w:t>
@@ -3819,12 +3602,6 @@
           <w:b/>
         </w:rPr>
         <w:t>Responsibilities:</w:t>
-      </w:r>
-      <w:r>
-        <w:rPr>
-          <w:rFonts w:ascii="Times New Roman" w:eastAsia="Tahoma" w:hAnsi="Times New Roman" w:cs="Times New Roman"/>
-        </w:rPr>
-        <w:t xml:space="preserve"> </w:t>
       </w:r>
     </w:p>
     <w:p>
@@ -3928,7 +3705,7 @@
           <w:sz w:val="22"/>
           <w:szCs w:val="22"/>
         </w:rPr>
-        <w:t xml:space="preserve"> </w:t>
+        <w:t>logic</w:t>
       </w:r>
       <w:r>
         <w:rPr>
@@ -3937,36 +3714,7 @@
           <w:sz w:val="22"/>
           <w:szCs w:val="22"/>
         </w:rPr>
-        <w:t>logic</w:t>
-      </w:r>
-      <w:r>
-        <w:rPr>
-          <w:rFonts w:ascii="Times New Roman" w:hAnsi="Times New Roman"/>
-          <w:color w:val="000000"/>
-          <w:sz w:val="22"/>
-          <w:szCs w:val="22"/>
-        </w:rPr>
-        <w:t xml:space="preserve">, Hibernate, </w:t>
-      </w:r>
-      <w:proofErr w:type="gramStart"/>
-      <w:r>
-        <w:rPr>
-          <w:rFonts w:ascii="Times New Roman" w:hAnsi="Times New Roman"/>
-          <w:color w:val="000000"/>
-          <w:sz w:val="22"/>
-          <w:szCs w:val="22"/>
-        </w:rPr>
-        <w:t>Spring</w:t>
-      </w:r>
-      <w:proofErr w:type="gramEnd"/>
-      <w:r>
-        <w:rPr>
-          <w:rFonts w:ascii="Times New Roman" w:hAnsi="Times New Roman"/>
-          <w:color w:val="000000"/>
-          <w:sz w:val="22"/>
-          <w:szCs w:val="22"/>
-        </w:rPr>
-        <w:t>, Struts, Web Services and DB</w:t>
+        <w:t>, Hibernate, Spring, Struts, Web Services and DB</w:t>
       </w:r>
     </w:p>
     <w:p>
@@ -4037,7 +3785,20 @@
         <w:rPr>
           <w:rFonts w:ascii="Times New Roman" w:eastAsia="Tahoma" w:hAnsi="Times New Roman" w:cs="Times New Roman"/>
         </w:rPr>
-        <w:t>with 75%.</w:t>
+        <w:t xml:space="preserve">with </w:t>
+      </w:r>
+      <w:r>
+        <w:rPr>
+          <w:rFonts w:ascii="Times New Roman" w:eastAsia="Tahoma" w:hAnsi="Times New Roman" w:cs="Times New Roman"/>
+          <w:b/>
+        </w:rPr>
+        <w:t>75</w:t>
+      </w:r>
+      <w:r>
+        <w:rPr>
+          <w:rFonts w:ascii="Times New Roman" w:eastAsia="Tahoma" w:hAnsi="Times New Roman" w:cs="Times New Roman"/>
+        </w:rPr>
+        <w:t>%.</w:t>
       </w:r>
     </w:p>
     <w:p>
@@ -4056,30 +3817,14 @@
         <w:rPr>
           <w:rFonts w:ascii="Times New Roman" w:eastAsia="Tahoma" w:hAnsi="Times New Roman" w:cs="Times New Roman"/>
         </w:rPr>
-        <w:t xml:space="preserve">BSc from Sri </w:t>
-      </w:r>
-      <w:proofErr w:type="spellStart"/>
-      <w:r>
-        <w:rPr>
-          <w:rFonts w:ascii="Times New Roman" w:eastAsia="Tahoma" w:hAnsi="Times New Roman" w:cs="Times New Roman"/>
-        </w:rPr>
-        <w:t>Y.N.College</w:t>
-      </w:r>
-      <w:proofErr w:type="spellEnd"/>
-      <w:r>
-        <w:rPr>
-          <w:rFonts w:ascii="Times New Roman" w:eastAsia="Tahoma" w:hAnsi="Times New Roman" w:cs="Times New Roman"/>
-        </w:rPr>
-        <w:t xml:space="preserve">, </w:t>
-      </w:r>
-      <w:proofErr w:type="spellStart"/>
-      <w:r>
-        <w:rPr>
-          <w:rFonts w:ascii="Times New Roman" w:eastAsia="Tahoma" w:hAnsi="Times New Roman" w:cs="Times New Roman"/>
-        </w:rPr>
-        <w:t>Narasapur</w:t>
-      </w:r>
-      <w:proofErr w:type="spellEnd"/>
+        <w:t>BSc from Sri Y.N.College</w:t>
+      </w:r>
+      <w:r>
+        <w:rPr>
+          <w:rFonts w:ascii="Times New Roman" w:eastAsia="Tahoma" w:hAnsi="Times New Roman" w:cs="Times New Roman"/>
+        </w:rPr>
+        <w:t>, Narasapur</w:t>
+      </w:r>
       <w:r>
         <w:rPr>
           <w:rFonts w:ascii="Times New Roman" w:eastAsia="Tahoma" w:hAnsi="Times New Roman" w:cs="Times New Roman"/>
@@ -4090,7 +3835,14 @@
         <w:rPr>
           <w:rFonts w:ascii="Times New Roman" w:eastAsia="Tahoma" w:hAnsi="Times New Roman" w:cs="Times New Roman"/>
         </w:rPr>
-        <w:t xml:space="preserve"> with 75</w:t>
+        <w:t xml:space="preserve"> with </w:t>
+      </w:r>
+      <w:r>
+        <w:rPr>
+          <w:rFonts w:ascii="Times New Roman" w:eastAsia="Tahoma" w:hAnsi="Times New Roman" w:cs="Times New Roman"/>
+          <w:b/>
+        </w:rPr>
+        <w:t>75</w:t>
       </w:r>
       <w:r>
         <w:rPr>
@@ -4115,21 +3867,32 @@
         <w:rPr>
           <w:rFonts w:ascii="Times New Roman" w:eastAsia="Tahoma" w:hAnsi="Times New Roman" w:cs="Times New Roman"/>
         </w:rPr>
-        <w:t xml:space="preserve">Intermediate from Aditya College, </w:t>
-      </w:r>
-      <w:proofErr w:type="spellStart"/>
-      <w:r>
-        <w:rPr>
-          <w:rFonts w:ascii="Times New Roman" w:eastAsia="Tahoma" w:hAnsi="Times New Roman" w:cs="Times New Roman"/>
-        </w:rPr>
-        <w:t>Palakol</w:t>
-      </w:r>
-      <w:proofErr w:type="spellEnd"/>
-      <w:r>
-        <w:rPr>
-          <w:rFonts w:ascii="Times New Roman" w:eastAsia="Tahoma" w:hAnsi="Times New Roman" w:cs="Times New Roman"/>
-        </w:rPr>
-        <w:t xml:space="preserve"> in 2002 with 88%.</w:t>
+        <w:t>Intermediate from</w:t>
+      </w:r>
+      <w:r>
+        <w:rPr>
+          <w:rFonts w:ascii="Times New Roman" w:eastAsia="Tahoma" w:hAnsi="Times New Roman" w:cs="Times New Roman"/>
+        </w:rPr>
+        <w:t xml:space="preserve"> Aditya College, Palakol in 2004</w:t>
+      </w:r>
+      <w:r>
+        <w:rPr>
+          <w:rFonts w:ascii="Times New Roman" w:eastAsia="Tahoma" w:hAnsi="Times New Roman" w:cs="Times New Roman"/>
+        </w:rPr>
+        <w:t xml:space="preserve"> with </w:t>
+      </w:r>
+      <w:r>
+        <w:rPr>
+          <w:rFonts w:ascii="Times New Roman" w:eastAsia="Tahoma" w:hAnsi="Times New Roman" w:cs="Times New Roman"/>
+          <w:b/>
+        </w:rPr>
+        <w:t>88</w:t>
+      </w:r>
+      <w:r>
+        <w:rPr>
+          <w:rFonts w:ascii="Times New Roman" w:eastAsia="Tahoma" w:hAnsi="Times New Roman" w:cs="Times New Roman"/>
+        </w:rPr>
+        <w:t>%.</w:t>
       </w:r>
     </w:p>
     <w:sectPr>
@@ -8258,7 +8021,7 @@
 </file>
 
 <file path=customXml/itemProps1.xml><?xml version="1.0" encoding="utf-8"?>
-<ds:datastoreItem xmlns:ds="http://schemas.openxmlformats.org/officeDocument/2006/customXml" ds:itemID="{242F5FB9-C349-4ED4-B72A-62D357734EC8}">
+<ds:datastoreItem xmlns:ds="http://schemas.openxmlformats.org/officeDocument/2006/customXml" ds:itemID="{21A6DB75-2034-40E1-8F83-A1F14B236023}">
   <ds:schemaRefs>
     <ds:schemaRef ds:uri="http://schemas.openxmlformats.org/officeDocument/2006/bibliography"/>
   </ds:schemaRefs>

</xml_diff>